<commit_message>
nmv 18 06 2022
</commit_message>
<xml_diff>
--- a/TS-Padam/TS-4.1/TS 4.1 Malayalam Pada Paatam Corrections.docx
+++ b/TS-Padam/TS-4.1/TS 4.1 Malayalam Pada Paatam Corrections.docx
@@ -95,9 +95,8 @@
           <w:szCs w:val="32"/>
           <w:u w:val="single"/>
         </w:rPr>
-        <w:t xml:space="preserve">Observed </w:t>
+        <w:t xml:space="preserve">Observed till </w:t>
       </w:r>
-      <w:proofErr w:type="gramStart"/>
       <w:r>
         <w:rPr>
           <w:b/>
@@ -106,20 +105,8 @@
           <w:szCs w:val="32"/>
           <w:u w:val="single"/>
         </w:rPr>
-        <w:t xml:space="preserve">till </w:t>
+        <w:t>30th June 2022</w:t>
       </w:r>
-      <w:r>
-        <w:rPr>
-          <w:b/>
-          <w:bCs/>
-          <w:sz w:val="32"/>
-          <w:szCs w:val="32"/>
-          <w:highlight w:val="red"/>
-          <w:u w:val="single"/>
-        </w:rPr>
-        <w:t>????</w:t>
-      </w:r>
-      <w:proofErr w:type="gramEnd"/>
     </w:p>
     <w:p>
       <w:pPr>
@@ -256,95 +243,26 @@
               <w:rPr>
                 <w:rFonts w:cs="Latha"/>
                 <w:b/>
-                <w:color w:val="FF0000"/>
-                <w:sz w:val="28"/>
-                <w:szCs w:val="28"/>
-                <w:lang w:bidi="ta-IN"/>
-              </w:rPr>
-            </w:pPr>
-            <w:r>
-              <w:rPr>
-                <w:rFonts w:cs="Latha"/>
-                <w:b/>
-                <w:color w:val="FF0000"/>
-                <w:sz w:val="28"/>
-                <w:szCs w:val="28"/>
-                <w:lang w:bidi="ta-IN"/>
-              </w:rPr>
-              <w:t>TS 4.</w:t>
-            </w:r>
-            <w:r>
-              <w:rPr>
-                <w:rFonts w:cs="Latha"/>
-                <w:b/>
-                <w:color w:val="FF0000"/>
-                <w:sz w:val="28"/>
-                <w:szCs w:val="28"/>
-                <w:lang w:bidi="ta-IN"/>
-              </w:rPr>
-              <w:t>1</w:t>
-            </w:r>
-            <w:r>
-              <w:rPr>
-                <w:rFonts w:cs="Latha"/>
-                <w:b/>
-                <w:color w:val="FF0000"/>
-                <w:sz w:val="28"/>
-                <w:szCs w:val="28"/>
-                <w:lang w:bidi="ta-IN"/>
-              </w:rPr>
-              <w:t>.</w:t>
-            </w:r>
-            <w:r>
-              <w:rPr>
-                <w:rFonts w:cs="Latha"/>
-                <w:b/>
-                <w:color w:val="FF0000"/>
-                <w:sz w:val="28"/>
-                <w:szCs w:val="28"/>
-                <w:lang w:bidi="ta-IN"/>
-              </w:rPr>
-              <w:t>2</w:t>
-            </w:r>
-            <w:r>
-              <w:rPr>
-                <w:rFonts w:cs="Latha"/>
-                <w:b/>
-                <w:color w:val="FF0000"/>
-                <w:sz w:val="28"/>
-                <w:szCs w:val="28"/>
-                <w:lang w:bidi="ta-IN"/>
-              </w:rPr>
-              <w:t>.</w:t>
-            </w:r>
-            <w:r>
-              <w:rPr>
-                <w:rFonts w:cs="Latha"/>
-                <w:b/>
-                <w:color w:val="FF0000"/>
-                <w:sz w:val="28"/>
-                <w:szCs w:val="28"/>
-                <w:lang w:bidi="ta-IN"/>
-              </w:rPr>
-              <w:t>2</w:t>
-            </w:r>
-            <w:r>
-              <w:rPr>
-                <w:rFonts w:cs="Latha"/>
-                <w:b/>
-                <w:color w:val="FF0000"/>
-                <w:sz w:val="28"/>
-                <w:szCs w:val="28"/>
-                <w:lang w:bidi="ta-IN"/>
-              </w:rPr>
-              <w:t xml:space="preserve"> - </w:t>
-            </w:r>
-            <w:proofErr w:type="spellStart"/>
-            <w:r>
-              <w:rPr>
-                <w:rFonts w:cs="Latha"/>
-                <w:b/>
-                <w:color w:val="FF0000"/>
+                <w:sz w:val="28"/>
+                <w:szCs w:val="28"/>
+                <w:lang w:bidi="ta-IN"/>
+              </w:rPr>
+            </w:pPr>
+            <w:r>
+              <w:rPr>
+                <w:rFonts w:cs="Latha"/>
+                <w:b/>
+                <w:sz w:val="28"/>
+                <w:szCs w:val="28"/>
+                <w:lang w:bidi="ta-IN"/>
+              </w:rPr>
+              <w:t xml:space="preserve">TS 4.1.2.2 - </w:t>
+            </w:r>
+            <w:proofErr w:type="spellStart"/>
+            <w:r>
+              <w:rPr>
+                <w:rFonts w:cs="Latha"/>
+                <w:b/>
                 <w:sz w:val="28"/>
                 <w:szCs w:val="28"/>
                 <w:lang w:bidi="ta-IN"/>
@@ -359,39 +277,25 @@
               <w:rPr>
                 <w:rFonts w:cs="Latha"/>
                 <w:b/>
-                <w:color w:val="FF0000"/>
-                <w:sz w:val="28"/>
-                <w:szCs w:val="28"/>
-                <w:lang w:bidi="ta-IN"/>
-              </w:rPr>
-            </w:pPr>
-            <w:r>
-              <w:rPr>
-                <w:rFonts w:cs="Latha"/>
-                <w:b/>
-                <w:color w:val="FF0000"/>
-                <w:sz w:val="28"/>
-                <w:szCs w:val="28"/>
-                <w:lang w:bidi="ta-IN"/>
-              </w:rPr>
-              <w:t>Line</w:t>
-            </w:r>
-            <w:r>
-              <w:rPr>
-                <w:rFonts w:cs="Latha"/>
-                <w:b/>
-                <w:color w:val="FF0000"/>
-                <w:sz w:val="28"/>
-                <w:szCs w:val="28"/>
-                <w:lang w:bidi="ta-IN"/>
-              </w:rPr>
-              <w:t xml:space="preserve"> No: - </w:t>
-            </w:r>
-            <w:r>
-              <w:rPr>
-                <w:rFonts w:cs="Latha"/>
-                <w:b/>
-                <w:color w:val="FF0000"/>
+                <w:sz w:val="28"/>
+                <w:szCs w:val="28"/>
+                <w:lang w:bidi="ta-IN"/>
+              </w:rPr>
+            </w:pPr>
+            <w:r>
+              <w:rPr>
+                <w:rFonts w:cs="Latha"/>
+                <w:b/>
+                <w:sz w:val="28"/>
+                <w:szCs w:val="28"/>
+                <w:lang w:bidi="ta-IN"/>
+              </w:rPr>
+              <w:t xml:space="preserve">Line No: - </w:t>
+            </w:r>
+            <w:r>
+              <w:rPr>
+                <w:rFonts w:cs="Latha"/>
+                <w:b/>
                 <w:sz w:val="28"/>
                 <w:szCs w:val="28"/>
                 <w:lang w:bidi="ta-IN"/>
@@ -405,18 +309,16 @@
               <w:rPr>
                 <w:rFonts w:cs="Latha"/>
                 <w:b/>
-                <w:color w:val="FF0000"/>
-                <w:sz w:val="28"/>
-                <w:szCs w:val="28"/>
-                <w:lang w:bidi="ta-IN"/>
-              </w:rPr>
-            </w:pPr>
-            <w:proofErr w:type="spellStart"/>
-            <w:r>
-              <w:rPr>
-                <w:rFonts w:cs="Latha"/>
-                <w:b/>
-                <w:color w:val="FF0000"/>
+                <w:sz w:val="28"/>
+                <w:szCs w:val="28"/>
+                <w:lang w:bidi="ta-IN"/>
+              </w:rPr>
+            </w:pPr>
+            <w:proofErr w:type="spellStart"/>
+            <w:r>
+              <w:rPr>
+                <w:rFonts w:cs="Latha"/>
+                <w:b/>
                 <w:sz w:val="28"/>
                 <w:szCs w:val="28"/>
                 <w:lang w:bidi="ta-IN"/>
@@ -428,23 +330,11 @@
               <w:rPr>
                 <w:rFonts w:cs="Latha"/>
                 <w:b/>
-                <w:color w:val="FF0000"/>
-                <w:sz w:val="28"/>
-                <w:szCs w:val="28"/>
-                <w:lang w:bidi="ta-IN"/>
-              </w:rPr>
-              <w:t xml:space="preserve"> No. - </w:t>
-            </w:r>
-            <w:r>
-              <w:rPr>
-                <w:rFonts w:cs="Latha"/>
-                <w:b/>
-                <w:color w:val="FF0000"/>
-                <w:sz w:val="28"/>
-                <w:szCs w:val="28"/>
-                <w:lang w:bidi="ta-IN"/>
-              </w:rPr>
-              <w:t>6</w:t>
+                <w:sz w:val="28"/>
+                <w:szCs w:val="28"/>
+                <w:lang w:bidi="ta-IN"/>
+              </w:rPr>
+              <w:t xml:space="preserve"> No. - 6</w:t>
             </w:r>
           </w:p>
         </w:tc>
@@ -735,95 +625,26 @@
               <w:rPr>
                 <w:rFonts w:cs="Latha"/>
                 <w:b/>
-                <w:color w:val="FF0000"/>
-                <w:sz w:val="28"/>
-                <w:szCs w:val="28"/>
-                <w:lang w:bidi="ta-IN"/>
-              </w:rPr>
-            </w:pPr>
-            <w:r>
-              <w:rPr>
-                <w:rFonts w:cs="Latha"/>
-                <w:b/>
-                <w:color w:val="FF0000"/>
-                <w:sz w:val="28"/>
-                <w:szCs w:val="28"/>
-                <w:lang w:bidi="ta-IN"/>
-              </w:rPr>
-              <w:t>TS 4.</w:t>
-            </w:r>
-            <w:r>
-              <w:rPr>
-                <w:rFonts w:cs="Latha"/>
-                <w:b/>
-                <w:color w:val="FF0000"/>
-                <w:sz w:val="28"/>
-                <w:szCs w:val="28"/>
-                <w:lang w:bidi="ta-IN"/>
-              </w:rPr>
-              <w:t>1</w:t>
-            </w:r>
-            <w:r>
-              <w:rPr>
-                <w:rFonts w:cs="Latha"/>
-                <w:b/>
-                <w:color w:val="FF0000"/>
-                <w:sz w:val="28"/>
-                <w:szCs w:val="28"/>
-                <w:lang w:bidi="ta-IN"/>
-              </w:rPr>
-              <w:t>.</w:t>
-            </w:r>
-            <w:r>
-              <w:rPr>
-                <w:rFonts w:cs="Latha"/>
-                <w:b/>
-                <w:color w:val="FF0000"/>
-                <w:sz w:val="28"/>
-                <w:szCs w:val="28"/>
-                <w:lang w:bidi="ta-IN"/>
-              </w:rPr>
-              <w:t>2</w:t>
-            </w:r>
-            <w:r>
-              <w:rPr>
-                <w:rFonts w:cs="Latha"/>
-                <w:b/>
-                <w:color w:val="FF0000"/>
-                <w:sz w:val="28"/>
-                <w:szCs w:val="28"/>
-                <w:lang w:bidi="ta-IN"/>
-              </w:rPr>
-              <w:t>.</w:t>
-            </w:r>
-            <w:r>
-              <w:rPr>
-                <w:rFonts w:cs="Latha"/>
-                <w:b/>
-                <w:color w:val="FF0000"/>
-                <w:sz w:val="28"/>
-                <w:szCs w:val="28"/>
-                <w:lang w:bidi="ta-IN"/>
-              </w:rPr>
-              <w:t>2</w:t>
-            </w:r>
-            <w:r>
-              <w:rPr>
-                <w:rFonts w:cs="Latha"/>
-                <w:b/>
-                <w:color w:val="FF0000"/>
-                <w:sz w:val="28"/>
-                <w:szCs w:val="28"/>
-                <w:lang w:bidi="ta-IN"/>
-              </w:rPr>
-              <w:t xml:space="preserve"> - </w:t>
-            </w:r>
-            <w:proofErr w:type="spellStart"/>
-            <w:r>
-              <w:rPr>
-                <w:rFonts w:cs="Latha"/>
-                <w:b/>
-                <w:color w:val="FF0000"/>
+                <w:sz w:val="28"/>
+                <w:szCs w:val="28"/>
+                <w:lang w:bidi="ta-IN"/>
+              </w:rPr>
+            </w:pPr>
+            <w:r>
+              <w:rPr>
+                <w:rFonts w:cs="Latha"/>
+                <w:b/>
+                <w:sz w:val="28"/>
+                <w:szCs w:val="28"/>
+                <w:lang w:bidi="ta-IN"/>
+              </w:rPr>
+              <w:t xml:space="preserve">TS 4.1.2.2 - </w:t>
+            </w:r>
+            <w:proofErr w:type="spellStart"/>
+            <w:r>
+              <w:rPr>
+                <w:rFonts w:cs="Latha"/>
+                <w:b/>
                 <w:sz w:val="28"/>
                 <w:szCs w:val="28"/>
                 <w:lang w:bidi="ta-IN"/>
@@ -838,18 +659,16 @@
               <w:rPr>
                 <w:rFonts w:cs="Latha"/>
                 <w:b/>
-                <w:color w:val="FF0000"/>
-                <w:sz w:val="28"/>
-                <w:szCs w:val="28"/>
-                <w:lang w:bidi="ta-IN"/>
-              </w:rPr>
-            </w:pPr>
-            <w:proofErr w:type="spellStart"/>
-            <w:r>
-              <w:rPr>
-                <w:rFonts w:cs="Latha"/>
-                <w:b/>
-                <w:color w:val="FF0000"/>
+                <w:sz w:val="28"/>
+                <w:szCs w:val="28"/>
+                <w:lang w:bidi="ta-IN"/>
+              </w:rPr>
+            </w:pPr>
+            <w:proofErr w:type="spellStart"/>
+            <w:r>
+              <w:rPr>
+                <w:rFonts w:cs="Latha"/>
+                <w:b/>
                 <w:sz w:val="28"/>
                 <w:szCs w:val="28"/>
                 <w:lang w:bidi="ta-IN"/>
@@ -861,34 +680,11 @@
               <w:rPr>
                 <w:rFonts w:cs="Latha"/>
                 <w:b/>
-                <w:color w:val="FF0000"/>
-                <w:sz w:val="28"/>
-                <w:szCs w:val="28"/>
-                <w:lang w:bidi="ta-IN"/>
-              </w:rPr>
-              <w:t xml:space="preserve"> </w:t>
-            </w:r>
-            <w:r>
-              <w:rPr>
-                <w:rFonts w:cs="Latha"/>
-                <w:b/>
-                <w:color w:val="FF0000"/>
-                <w:sz w:val="28"/>
-                <w:szCs w:val="28"/>
-                <w:lang w:bidi="ta-IN"/>
-              </w:rPr>
-              <w:t xml:space="preserve">No: - </w:t>
-            </w:r>
-            <w:r>
-              <w:rPr>
-                <w:rFonts w:cs="Latha"/>
-                <w:b/>
-                <w:color w:val="FF0000"/>
-                <w:sz w:val="28"/>
-                <w:szCs w:val="28"/>
-                <w:lang w:bidi="ta-IN"/>
-              </w:rPr>
-              <w:t>23</w:t>
+                <w:sz w:val="28"/>
+                <w:szCs w:val="28"/>
+                <w:lang w:bidi="ta-IN"/>
+              </w:rPr>
+              <w:t xml:space="preserve"> No: - 23</w:t>
             </w:r>
           </w:p>
           <w:p>
@@ -897,18 +693,16 @@
               <w:rPr>
                 <w:rFonts w:cs="Latha"/>
                 <w:b/>
-                <w:color w:val="FF0000"/>
-                <w:sz w:val="28"/>
-                <w:szCs w:val="28"/>
-                <w:lang w:bidi="ta-IN"/>
-              </w:rPr>
-            </w:pPr>
-            <w:proofErr w:type="spellStart"/>
-            <w:r>
-              <w:rPr>
-                <w:rFonts w:cs="Latha"/>
-                <w:b/>
-                <w:color w:val="FF0000"/>
+                <w:sz w:val="28"/>
+                <w:szCs w:val="28"/>
+                <w:lang w:bidi="ta-IN"/>
+              </w:rPr>
+            </w:pPr>
+            <w:proofErr w:type="spellStart"/>
+            <w:r>
+              <w:rPr>
+                <w:rFonts w:cs="Latha"/>
+                <w:b/>
                 <w:sz w:val="28"/>
                 <w:szCs w:val="28"/>
                 <w:lang w:bidi="ta-IN"/>
@@ -920,23 +714,11 @@
               <w:rPr>
                 <w:rFonts w:cs="Latha"/>
                 <w:b/>
-                <w:color w:val="FF0000"/>
-                <w:sz w:val="28"/>
-                <w:szCs w:val="28"/>
-                <w:lang w:bidi="ta-IN"/>
-              </w:rPr>
-              <w:t xml:space="preserve"> No. - </w:t>
-            </w:r>
-            <w:r>
-              <w:rPr>
-                <w:rFonts w:cs="Latha"/>
-                <w:b/>
-                <w:color w:val="FF0000"/>
-                <w:sz w:val="28"/>
-                <w:szCs w:val="28"/>
-                <w:lang w:bidi="ta-IN"/>
-              </w:rPr>
-              <w:t>6</w:t>
+                <w:sz w:val="28"/>
+                <w:szCs w:val="28"/>
+                <w:lang w:bidi="ta-IN"/>
+              </w:rPr>
+              <w:t xml:space="preserve"> No. - 6</w:t>
             </w:r>
           </w:p>
         </w:tc>
@@ -1312,95 +1094,26 @@
               <w:rPr>
                 <w:rFonts w:cs="Latha"/>
                 <w:b/>
-                <w:color w:val="FF0000"/>
-                <w:sz w:val="28"/>
-                <w:szCs w:val="28"/>
-                <w:lang w:bidi="ta-IN"/>
-              </w:rPr>
-            </w:pPr>
-            <w:r>
-              <w:rPr>
-                <w:rFonts w:cs="Latha"/>
-                <w:b/>
-                <w:color w:val="FF0000"/>
-                <w:sz w:val="28"/>
-                <w:szCs w:val="28"/>
-                <w:lang w:bidi="ta-IN"/>
-              </w:rPr>
-              <w:t>TS 4.</w:t>
-            </w:r>
-            <w:r>
-              <w:rPr>
-                <w:rFonts w:cs="Latha"/>
-                <w:b/>
-                <w:color w:val="FF0000"/>
-                <w:sz w:val="28"/>
-                <w:szCs w:val="28"/>
-                <w:lang w:bidi="ta-IN"/>
-              </w:rPr>
-              <w:t>1</w:t>
-            </w:r>
-            <w:r>
-              <w:rPr>
-                <w:rFonts w:cs="Latha"/>
-                <w:b/>
-                <w:color w:val="FF0000"/>
-                <w:sz w:val="28"/>
-                <w:szCs w:val="28"/>
-                <w:lang w:bidi="ta-IN"/>
-              </w:rPr>
-              <w:t>.</w:t>
-            </w:r>
-            <w:r>
-              <w:rPr>
-                <w:rFonts w:cs="Latha"/>
-                <w:b/>
-                <w:color w:val="FF0000"/>
-                <w:sz w:val="28"/>
-                <w:szCs w:val="28"/>
-                <w:lang w:bidi="ta-IN"/>
-              </w:rPr>
-              <w:t>10</w:t>
-            </w:r>
-            <w:r>
-              <w:rPr>
-                <w:rFonts w:cs="Latha"/>
-                <w:b/>
-                <w:color w:val="FF0000"/>
-                <w:sz w:val="28"/>
-                <w:szCs w:val="28"/>
-                <w:lang w:bidi="ta-IN"/>
-              </w:rPr>
-              <w:t>.</w:t>
-            </w:r>
-            <w:r>
-              <w:rPr>
-                <w:rFonts w:cs="Latha"/>
-                <w:b/>
-                <w:color w:val="FF0000"/>
-                <w:sz w:val="28"/>
-                <w:szCs w:val="28"/>
-                <w:lang w:bidi="ta-IN"/>
-              </w:rPr>
-              <w:t>4</w:t>
-            </w:r>
-            <w:r>
-              <w:rPr>
-                <w:rFonts w:cs="Latha"/>
-                <w:b/>
-                <w:color w:val="FF0000"/>
-                <w:sz w:val="28"/>
-                <w:szCs w:val="28"/>
-                <w:lang w:bidi="ta-IN"/>
-              </w:rPr>
-              <w:t xml:space="preserve"> - </w:t>
-            </w:r>
-            <w:proofErr w:type="spellStart"/>
-            <w:r>
-              <w:rPr>
-                <w:rFonts w:cs="Latha"/>
-                <w:b/>
-                <w:color w:val="FF0000"/>
+                <w:sz w:val="28"/>
+                <w:szCs w:val="28"/>
+                <w:lang w:bidi="ta-IN"/>
+              </w:rPr>
+            </w:pPr>
+            <w:r>
+              <w:rPr>
+                <w:rFonts w:cs="Latha"/>
+                <w:b/>
+                <w:sz w:val="28"/>
+                <w:szCs w:val="28"/>
+                <w:lang w:bidi="ta-IN"/>
+              </w:rPr>
+              <w:t xml:space="preserve">TS 4.1.10.4 - </w:t>
+            </w:r>
+            <w:proofErr w:type="spellStart"/>
+            <w:r>
+              <w:rPr>
+                <w:rFonts w:cs="Latha"/>
+                <w:b/>
                 <w:sz w:val="28"/>
                 <w:szCs w:val="28"/>
                 <w:lang w:bidi="ta-IN"/>
@@ -1415,44 +1128,20 @@
               <w:rPr>
                 <w:rFonts w:cs="Latha"/>
                 <w:b/>
-                <w:color w:val="FF0000"/>
-                <w:sz w:val="28"/>
-                <w:szCs w:val="28"/>
-                <w:lang w:bidi="ta-IN"/>
-              </w:rPr>
-            </w:pPr>
-            <w:r>
-              <w:rPr>
-                <w:rFonts w:cs="Latha"/>
-                <w:b/>
-                <w:color w:val="FF0000"/>
-                <w:sz w:val="28"/>
-                <w:szCs w:val="28"/>
-                <w:lang w:bidi="ta-IN"/>
-              </w:rPr>
-              <w:t>Line</w:t>
-            </w:r>
-            <w:r>
-              <w:rPr>
-                <w:rFonts w:cs="Latha"/>
-                <w:b/>
-                <w:color w:val="FF0000"/>
-                <w:sz w:val="28"/>
-                <w:szCs w:val="28"/>
-                <w:lang w:bidi="ta-IN"/>
-              </w:rPr>
-              <w:t xml:space="preserve"> No: - </w:t>
-            </w:r>
-            <w:r>
-              <w:rPr>
-                <w:rFonts w:cs="Latha"/>
-                <w:b/>
-                <w:color w:val="FF0000"/>
-                <w:sz w:val="28"/>
-                <w:szCs w:val="28"/>
-                <w:lang w:bidi="ta-IN"/>
-              </w:rPr>
-              <w:t>9</w:t>
+                <w:sz w:val="28"/>
+                <w:szCs w:val="28"/>
+                <w:lang w:bidi="ta-IN"/>
+              </w:rPr>
+            </w:pPr>
+            <w:r>
+              <w:rPr>
+                <w:rFonts w:cs="Latha"/>
+                <w:b/>
+                <w:sz w:val="28"/>
+                <w:szCs w:val="28"/>
+                <w:lang w:bidi="ta-IN"/>
+              </w:rPr>
+              <w:t>Line No: - 9</w:t>
             </w:r>
           </w:p>
           <w:p>
@@ -1475,7 +1164,6 @@
               <w:rPr>
                 <w:rFonts w:cs="Latha"/>
                 <w:b/>
-                <w:color w:val="FF0000"/>
                 <w:sz w:val="28"/>
                 <w:szCs w:val="28"/>
                 <w:lang w:bidi="ta-IN"/>
@@ -1487,23 +1175,11 @@
               <w:rPr>
                 <w:rFonts w:cs="Latha"/>
                 <w:b/>
-                <w:color w:val="FF0000"/>
-                <w:sz w:val="28"/>
-                <w:szCs w:val="28"/>
-                <w:lang w:bidi="ta-IN"/>
-              </w:rPr>
-              <w:t xml:space="preserve"> No. - </w:t>
-            </w:r>
-            <w:r>
-              <w:rPr>
-                <w:rFonts w:cs="Latha"/>
-                <w:b/>
-                <w:color w:val="FF0000"/>
-                <w:sz w:val="28"/>
-                <w:szCs w:val="28"/>
-                <w:lang w:bidi="ta-IN"/>
-              </w:rPr>
-              <w:t>41</w:t>
+                <w:sz w:val="28"/>
+                <w:szCs w:val="28"/>
+                <w:lang w:bidi="ta-IN"/>
+              </w:rPr>
+              <w:t xml:space="preserve"> No. - 41</w:t>
             </w:r>
           </w:p>
         </w:tc>
@@ -2306,6 +1982,16 @@
           <w:u w:val="single"/>
         </w:rPr>
       </w:pPr>
+      <w:r>
+        <w:rPr>
+          <w:b/>
+          <w:bCs/>
+          <w:sz w:val="32"/>
+          <w:szCs w:val="32"/>
+          <w:u w:val="single"/>
+        </w:rPr>
+        <w:t>==================</w:t>
+      </w:r>
     </w:p>
     <w:p>
       <w:pPr>
@@ -2318,8 +2004,6 @@
           <w:u w:val="single"/>
         </w:rPr>
       </w:pPr>
-      <w:bookmarkStart w:id="0" w:name="_GoBack"/>
-      <w:bookmarkEnd w:id="0"/>
     </w:p>
     <w:p>
       <w:pPr>
@@ -4539,6 +4223,27 @@
               <w:t xml:space="preserve"> |</w:t>
             </w:r>
           </w:p>
+          <w:p>
+            <w:pPr>
+              <w:tabs>
+                <w:tab w:val="left" w:pos="3540"/>
+              </w:tabs>
+              <w:rPr>
+                <w:rFonts w:ascii="BRH Malayalam Extra" w:hAnsi="BRH Malayalam Extra" w:cs="BRH Malayalam Extra"/>
+                <w:sz w:val="40"/>
+                <w:szCs w:val="40"/>
+              </w:rPr>
+            </w:pPr>
+            <w:r>
+              <w:rPr>
+                <w:rFonts w:ascii="BRH Malayalam Extra" w:hAnsi="BRH Malayalam Extra" w:cs="BRH Malayalam Extra"/>
+                <w:sz w:val="40"/>
+                <w:szCs w:val="40"/>
+              </w:rPr>
+              <w:lastRenderedPageBreak/>
+              <w:tab/>
+            </w:r>
+          </w:p>
         </w:tc>
         <w:tc>
           <w:tcPr>
@@ -4570,6 +4275,7 @@
                 <w:sz w:val="40"/>
                 <w:szCs w:val="40"/>
               </w:rPr>
+              <w:lastRenderedPageBreak/>
               <w:t>GZy</w:t>
             </w:r>
             <w:proofErr w:type="spellEnd"/>
@@ -4720,7 +4426,6 @@
                 <w:szCs w:val="28"/>
                 <w:lang w:eastAsia="en-IN" w:bidi="ml-IN"/>
               </w:rPr>
-              <w:lastRenderedPageBreak/>
               <w:t>TS 4.1.</w:t>
             </w:r>
             <w:r>
@@ -5929,6 +5634,102 @@
           <w:u w:val="single"/>
         </w:rPr>
       </w:pPr>
+    </w:p>
+    <w:p>
+      <w:pPr>
+        <w:jc w:val="center"/>
+        <w:rPr>
+          <w:b/>
+          <w:bCs/>
+          <w:sz w:val="32"/>
+          <w:szCs w:val="32"/>
+          <w:u w:val="single"/>
+        </w:rPr>
+      </w:pPr>
+    </w:p>
+    <w:p>
+      <w:pPr>
+        <w:jc w:val="center"/>
+        <w:rPr>
+          <w:b/>
+          <w:bCs/>
+          <w:sz w:val="32"/>
+          <w:szCs w:val="32"/>
+          <w:u w:val="single"/>
+        </w:rPr>
+      </w:pPr>
+    </w:p>
+    <w:p>
+      <w:pPr>
+        <w:jc w:val="center"/>
+        <w:rPr>
+          <w:b/>
+          <w:bCs/>
+          <w:sz w:val="32"/>
+          <w:szCs w:val="32"/>
+          <w:u w:val="single"/>
+        </w:rPr>
+      </w:pPr>
+    </w:p>
+    <w:p>
+      <w:pPr>
+        <w:jc w:val="center"/>
+        <w:rPr>
+          <w:b/>
+          <w:bCs/>
+          <w:sz w:val="32"/>
+          <w:szCs w:val="32"/>
+          <w:u w:val="single"/>
+        </w:rPr>
+      </w:pPr>
+    </w:p>
+    <w:p>
+      <w:pPr>
+        <w:jc w:val="center"/>
+        <w:rPr>
+          <w:b/>
+          <w:bCs/>
+          <w:sz w:val="32"/>
+          <w:szCs w:val="32"/>
+          <w:u w:val="single"/>
+        </w:rPr>
+      </w:pPr>
+    </w:p>
+    <w:p>
+      <w:pPr>
+        <w:jc w:val="center"/>
+        <w:rPr>
+          <w:b/>
+          <w:bCs/>
+          <w:sz w:val="32"/>
+          <w:szCs w:val="32"/>
+          <w:u w:val="single"/>
+        </w:rPr>
+      </w:pPr>
+    </w:p>
+    <w:p>
+      <w:pPr>
+        <w:jc w:val="center"/>
+        <w:rPr>
+          <w:b/>
+          <w:bCs/>
+          <w:sz w:val="32"/>
+          <w:szCs w:val="32"/>
+          <w:u w:val="single"/>
+        </w:rPr>
+      </w:pPr>
+    </w:p>
+    <w:p>
+      <w:pPr>
+        <w:jc w:val="center"/>
+        <w:rPr>
+          <w:b/>
+          <w:bCs/>
+          <w:sz w:val="32"/>
+          <w:szCs w:val="32"/>
+          <w:u w:val="single"/>
+        </w:rPr>
+      </w:pPr>
       <w:r>
         <w:rPr>
           <w:b/>
@@ -5937,6 +5738,7 @@
           <w:szCs w:val="32"/>
           <w:u w:val="single"/>
         </w:rPr>
+        <w:lastRenderedPageBreak/>
         <w:t xml:space="preserve">TS </w:t>
       </w:r>
       <w:proofErr w:type="spellStart"/>
@@ -7151,7 +6953,6 @@
                 <w:szCs w:val="28"/>
                 <w:lang w:bidi="ta-IN"/>
               </w:rPr>
-              <w:lastRenderedPageBreak/>
               <w:t>TS 4.1.6.</w:t>
             </w:r>
             <w:r>
@@ -7623,6 +7424,32 @@
           <w:u w:val="single"/>
         </w:rPr>
       </w:pPr>
+    </w:p>
+    <w:p>
+      <w:pPr>
+        <w:jc w:val="center"/>
+        <w:rPr>
+          <w:b/>
+          <w:bCs/>
+          <w:sz w:val="32"/>
+          <w:szCs w:val="32"/>
+          <w:u w:val="single"/>
+        </w:rPr>
+      </w:pPr>
+      <w:bookmarkStart w:id="0" w:name="_GoBack"/>
+      <w:bookmarkEnd w:id="0"/>
+    </w:p>
+    <w:p>
+      <w:pPr>
+        <w:jc w:val="center"/>
+        <w:rPr>
+          <w:b/>
+          <w:bCs/>
+          <w:sz w:val="32"/>
+          <w:szCs w:val="32"/>
+          <w:u w:val="single"/>
+        </w:rPr>
+      </w:pPr>
       <w:r>
         <w:rPr>
           <w:b/>
@@ -7631,6 +7458,7 @@
           <w:szCs w:val="32"/>
           <w:u w:val="single"/>
         </w:rPr>
+        <w:lastRenderedPageBreak/>
         <w:t>TS</w:t>
       </w:r>
       <w:r>
@@ -8574,8 +8402,10 @@
       </w:r>
     </w:p>
     <w:sectPr>
-      <w:headerReference w:type="default" r:id="rId7"/>
-      <w:footerReference w:type="default" r:id="rId8"/>
+      <w:headerReference w:type="even" r:id="rId7"/>
+      <w:headerReference w:type="default" r:id="rId8"/>
+      <w:footerReference w:type="even" r:id="rId9"/>
+      <w:footerReference w:type="default" r:id="rId10"/>
       <w:pgSz w:w="15840" w:h="12240" w:orient="landscape"/>
       <w:pgMar w:top="1440" w:right="1440" w:bottom="1440" w:left="1440" w:header="720" w:footer="720" w:gutter="0"/>
       <w:cols w:space="720"/>
@@ -8617,6 +8447,189 @@
       <w:pBdr>
         <w:top w:val="single" w:sz="4" w:space="1" w:color="auto"/>
       </w:pBdr>
+      <w:jc w:val="right"/>
+      <w:rPr>
+        <w:b/>
+        <w:bCs/>
+      </w:rPr>
+    </w:pPr>
+    <w:r>
+      <w:rPr>
+        <w:b/>
+        <w:bCs/>
+      </w:rPr>
+      <w:tab/>
+    </w:r>
+    <w:r>
+      <w:rPr>
+        <w:b/>
+        <w:bCs/>
+      </w:rPr>
+      <w:tab/>
+    </w:r>
+    <w:r>
+      <w:rPr>
+        <w:b/>
+        <w:bCs/>
+      </w:rPr>
+      <w:tab/>
+    </w:r>
+    <w:r>
+      <w:rPr>
+        <w:b/>
+        <w:bCs/>
+      </w:rPr>
+      <w:tab/>
+    </w:r>
+    <w:r>
+      <w:rPr>
+        <w:b/>
+        <w:bCs/>
+      </w:rPr>
+      <w:tab/>
+    </w:r>
+    <w:r>
+      <w:rPr>
+        <w:b/>
+        <w:bCs/>
+      </w:rPr>
+      <w:tab/>
+      <w:t>v</w:t>
+    </w:r>
+    <w:r>
+      <w:rPr>
+        <w:b/>
+        <w:bCs/>
+      </w:rPr>
+      <w:t>edavms@gmail.com</w:t>
+    </w:r>
+    <w:r>
+      <w:rPr>
+        <w:b/>
+        <w:bCs/>
+      </w:rPr>
+      <w:tab/>
+    </w:r>
+    <w:r>
+      <w:rPr>
+        <w:b/>
+        <w:bCs/>
+      </w:rPr>
+      <w:tab/>
+      <w:t xml:space="preserve"> </w:t>
+    </w:r>
+    <w:r>
+      <w:tab/>
+    </w:r>
+    <w:r>
+      <w:tab/>
+    </w:r>
+    <w:r>
+      <w:tab/>
+    </w:r>
+    <w:r>
+      <w:rPr>
+        <w:b/>
+        <w:bCs/>
+      </w:rPr>
+      <w:t xml:space="preserve">Page </w:t>
+    </w:r>
+    <w:r>
+      <w:rPr>
+        <w:b/>
+        <w:bCs/>
+      </w:rPr>
+      <w:fldChar w:fldCharType="begin"/>
+    </w:r>
+    <w:r>
+      <w:rPr>
+        <w:b/>
+        <w:bCs/>
+      </w:rPr>
+      <w:instrText xml:space="preserve"> PAGE </w:instrText>
+    </w:r>
+    <w:r>
+      <w:rPr>
+        <w:b/>
+        <w:bCs/>
+      </w:rPr>
+      <w:fldChar w:fldCharType="separate"/>
+    </w:r>
+    <w:r>
+      <w:rPr>
+        <w:b/>
+        <w:bCs/>
+        <w:noProof/>
+      </w:rPr>
+      <w:t>4</w:t>
+    </w:r>
+    <w:r>
+      <w:rPr>
+        <w:b/>
+        <w:bCs/>
+      </w:rPr>
+      <w:fldChar w:fldCharType="end"/>
+    </w:r>
+    <w:r>
+      <w:rPr>
+        <w:b/>
+        <w:bCs/>
+      </w:rPr>
+      <w:t xml:space="preserve"> of </w:t>
+    </w:r>
+    <w:r>
+      <w:rPr>
+        <w:b/>
+        <w:bCs/>
+      </w:rPr>
+      <w:fldChar w:fldCharType="begin"/>
+    </w:r>
+    <w:r>
+      <w:rPr>
+        <w:b/>
+        <w:bCs/>
+      </w:rPr>
+      <w:instrText xml:space="preserve"> NUMPAGES  </w:instrText>
+    </w:r>
+    <w:r>
+      <w:rPr>
+        <w:b/>
+        <w:bCs/>
+      </w:rPr>
+      <w:fldChar w:fldCharType="separate"/>
+    </w:r>
+    <w:r>
+      <w:rPr>
+        <w:b/>
+        <w:bCs/>
+        <w:noProof/>
+      </w:rPr>
+      <w:t>5</w:t>
+    </w:r>
+    <w:r>
+      <w:rPr>
+        <w:b/>
+        <w:bCs/>
+      </w:rPr>
+      <w:fldChar w:fldCharType="end"/>
+    </w:r>
+  </w:p>
+  <w:p>
+    <w:pPr>
+      <w:pStyle w:val="Footer"/>
+    </w:pPr>
+  </w:p>
+</w:ftr>
+</file>
+
+<file path=word/footer2.xml><?xml version="1.0" encoding="utf-8"?>
+<w:ftr xmlns:wpc="http://schemas.microsoft.com/office/word/2010/wordprocessingCanvas" xmlns:cx="http://schemas.microsoft.com/office/drawing/2014/chartex" xmlns:cx1="http://schemas.microsoft.com/office/drawing/2015/9/8/chartex" xmlns:mc="http://schemas.openxmlformats.org/markup-compatibility/2006" xmlns:o="urn:schemas-microsoft-com:office:office" xmlns:r="http://schemas.openxmlformats.org/officeDocument/2006/relationships" xmlns:m="http://schemas.openxmlformats.org/officeDocument/2006/math" xmlns:v="urn:schemas-microsoft-com:vml" xmlns:wp14="http://schemas.microsoft.com/office/word/2010/wordprocessingDrawing" xmlns:wp="http://schemas.openxmlformats.org/drawingml/2006/wordprocessingDrawing" xmlns:w10="urn:schemas-microsoft-com:office:word" xmlns:w="http://schemas.openxmlformats.org/wordprocessingml/2006/main" xmlns:w14="http://schemas.microsoft.com/office/word/2010/wordml" xmlns:w15="http://schemas.microsoft.com/office/word/2012/wordml" xmlns:w16se="http://schemas.microsoft.com/office/word/2015/wordml/symex" xmlns:wpg="http://schemas.microsoft.com/office/word/2010/wordprocessingGroup" xmlns:wpi="http://schemas.microsoft.com/office/word/2010/wordprocessingInk" xmlns:wne="http://schemas.microsoft.com/office/word/2006/wordml" xmlns:wps="http://schemas.microsoft.com/office/word/2010/wordprocessingShape" mc:Ignorable="w14 w15 w16se wp14">
+  <w:p>
+    <w:pPr>
+      <w:pBdr>
+        <w:top w:val="single" w:sz="4" w:space="1" w:color="auto"/>
+      </w:pBdr>
+      <w:jc w:val="right"/>
       <w:rPr>
         <w:b/>
         <w:bCs/>
@@ -8736,7 +8749,7 @@
         <w:bCs/>
         <w:noProof/>
       </w:rPr>
-      <w:t>1</w:t>
+      <w:t>5</w:t>
     </w:r>
     <w:r>
       <w:rPr>
@@ -8779,7 +8792,7 @@
         <w:bCs/>
         <w:noProof/>
       </w:rPr>
-      <w:t>4</w:t>
+      <w:t>5</w:t>
     </w:r>
     <w:r>
       <w:rPr>
@@ -8831,6 +8844,19 @@
 </file>
 
 <file path=word/header1.xml><?xml version="1.0" encoding="utf-8"?>
+<w:hdr xmlns:wpc="http://schemas.microsoft.com/office/word/2010/wordprocessingCanvas" xmlns:cx="http://schemas.microsoft.com/office/drawing/2014/chartex" xmlns:cx1="http://schemas.microsoft.com/office/drawing/2015/9/8/chartex" xmlns:mc="http://schemas.openxmlformats.org/markup-compatibility/2006" xmlns:o="urn:schemas-microsoft-com:office:office" xmlns:r="http://schemas.openxmlformats.org/officeDocument/2006/relationships" xmlns:m="http://schemas.openxmlformats.org/officeDocument/2006/math" xmlns:v="urn:schemas-microsoft-com:vml" xmlns:wp14="http://schemas.microsoft.com/office/word/2010/wordprocessingDrawing" xmlns:wp="http://schemas.openxmlformats.org/drawingml/2006/wordprocessingDrawing" xmlns:w10="urn:schemas-microsoft-com:office:word" xmlns:w="http://schemas.openxmlformats.org/wordprocessingml/2006/main" xmlns:w14="http://schemas.microsoft.com/office/word/2010/wordml" xmlns:w15="http://schemas.microsoft.com/office/word/2012/wordml" xmlns:w16se="http://schemas.microsoft.com/office/word/2015/wordml/symex" xmlns:wpg="http://schemas.microsoft.com/office/word/2010/wordprocessingGroup" xmlns:wpi="http://schemas.microsoft.com/office/word/2010/wordprocessingInk" xmlns:wne="http://schemas.microsoft.com/office/word/2006/wordml" xmlns:wps="http://schemas.microsoft.com/office/word/2010/wordprocessingShape" mc:Ignorable="w14 w15 w16se wp14">
+  <w:p>
+    <w:pPr>
+      <w:pStyle w:val="Header"/>
+      <w:pBdr>
+        <w:bottom w:val="single" w:sz="4" w:space="1" w:color="auto"/>
+      </w:pBdr>
+    </w:pPr>
+  </w:p>
+</w:hdr>
+</file>
+
+<file path=word/header2.xml><?xml version="1.0" encoding="utf-8"?>
 <w:hdr xmlns:wpc="http://schemas.microsoft.com/office/word/2010/wordprocessingCanvas" xmlns:cx="http://schemas.microsoft.com/office/drawing/2014/chartex" xmlns:cx1="http://schemas.microsoft.com/office/drawing/2015/9/8/chartex" xmlns:mc="http://schemas.openxmlformats.org/markup-compatibility/2006" xmlns:o="urn:schemas-microsoft-com:office:office" xmlns:r="http://schemas.openxmlformats.org/officeDocument/2006/relationships" xmlns:m="http://schemas.openxmlformats.org/officeDocument/2006/math" xmlns:v="urn:schemas-microsoft-com:vml" xmlns:wp14="http://schemas.microsoft.com/office/word/2010/wordprocessingDrawing" xmlns:wp="http://schemas.openxmlformats.org/drawingml/2006/wordprocessingDrawing" xmlns:w10="urn:schemas-microsoft-com:office:word" xmlns:w="http://schemas.openxmlformats.org/wordprocessingml/2006/main" xmlns:w14="http://schemas.microsoft.com/office/word/2010/wordml" xmlns:w15="http://schemas.microsoft.com/office/word/2012/wordml" xmlns:w16se="http://schemas.microsoft.com/office/word/2015/wordml/symex" xmlns:wpg="http://schemas.microsoft.com/office/word/2010/wordprocessingGroup" xmlns:wpi="http://schemas.microsoft.com/office/word/2010/wordprocessingInk" xmlns:wne="http://schemas.microsoft.com/office/word/2006/wordml" xmlns:wps="http://schemas.microsoft.com/office/word/2010/wordprocessingShape" mc:Ignorable="w14 w15 w16se wp14">
   <w:p>
     <w:pPr>
@@ -9289,7 +9315,6 @@
     <w:basedOn w:val="Normal"/>
     <w:link w:val="HeaderChar"/>
     <w:uiPriority w:val="99"/>
-    <w:semiHidden/>
     <w:unhideWhenUsed/>
     <w:rsid w:val="001C43F2"/>
     <w:pPr>
@@ -9303,7 +9328,6 @@
     <w:name w:val="Header Char"/>
     <w:link w:val="Header"/>
     <w:uiPriority w:val="99"/>
-    <w:semiHidden/>
     <w:rsid w:val="001C43F2"/>
     <w:rPr>
       <w:rFonts w:ascii="Arial" w:hAnsi="Arial"/>
@@ -9317,7 +9341,6 @@
     <w:basedOn w:val="Normal"/>
     <w:link w:val="FooterChar"/>
     <w:uiPriority w:val="99"/>
-    <w:semiHidden/>
     <w:unhideWhenUsed/>
     <w:rsid w:val="001C43F2"/>
     <w:pPr>
@@ -9331,7 +9354,6 @@
     <w:name w:val="Footer Char"/>
     <w:link w:val="Footer"/>
     <w:uiPriority w:val="99"/>
-    <w:semiHidden/>
     <w:rsid w:val="001C43F2"/>
     <w:rPr>
       <w:rFonts w:ascii="Arial" w:hAnsi="Arial"/>
@@ -9643,7 +9665,7 @@
 </file>
 
 <file path=customXml/itemProps1.xml><?xml version="1.0" encoding="utf-8"?>
-<ds:datastoreItem xmlns:ds="http://schemas.openxmlformats.org/officeDocument/2006/customXml" ds:itemID="{7F6510A9-1929-4E75-9906-66F61C09113B}">
+<ds:datastoreItem xmlns:ds="http://schemas.openxmlformats.org/officeDocument/2006/customXml" ds:itemID="{DD6E6BC3-E663-431B-9545-4114D254B883}">
   <ds:schemaRefs>
     <ds:schemaRef ds:uri="http://schemas.openxmlformats.org/officeDocument/2006/bibliography"/>
   </ds:schemaRefs>

</xml_diff>

<commit_message>
nmv 14 06 2024
</commit_message>
<xml_diff>
--- a/TS-Padam/TS-4.1/TS 4.1 Malayalam Pada Paatam Corrections.docx
+++ b/TS-Padam/TS-4.1/TS 4.1 Malayalam Pada Paatam Corrections.docx
@@ -1,6 +1,6 @@
 
 <file path=word/document.xml><?xml version="1.0" encoding="utf-8"?>
-<w:document xmlns:wpc="http://schemas.microsoft.com/office/word/2010/wordprocessingCanvas" xmlns:cx="http://schemas.microsoft.com/office/drawing/2014/chartex" xmlns:cx1="http://schemas.microsoft.com/office/drawing/2015/9/8/chartex" xmlns:cx2="http://schemas.microsoft.com/office/drawing/2015/10/21/chartex" xmlns:cx3="http://schemas.microsoft.com/office/drawing/2016/5/9/chartex" xmlns:cx4="http://schemas.microsoft.com/office/drawing/2016/5/10/chartex" xmlns:cx5="http://schemas.microsoft.com/office/drawing/2016/5/11/chartex" xmlns:cx6="http://schemas.microsoft.com/office/drawing/2016/5/12/chartex" xmlns:cx7="http://schemas.microsoft.com/office/drawing/2016/5/13/chartex" xmlns:cx8="http://schemas.microsoft.com/office/drawing/2016/5/14/chartex" xmlns:mc="http://schemas.openxmlformats.org/markup-compatibility/2006" xmlns:aink="http://schemas.microsoft.com/office/drawing/2016/ink" xmlns:am3d="http://schemas.microsoft.com/office/drawing/2017/model3d" xmlns:o="urn:schemas-microsoft-com:office:office" xmlns:oel="http://schemas.microsoft.com/office/2019/extlst" xmlns:r="http://schemas.openxmlformats.org/officeDocument/2006/relationships" xmlns:m="http://schemas.openxmlformats.org/officeDocument/2006/math" xmlns:v="urn:schemas-microsoft-com:vml" xmlns:wp14="http://schemas.microsoft.com/office/word/2010/wordprocessingDrawing" xmlns:wp="http://schemas.openxmlformats.org/drawingml/2006/wordprocessingDrawing" xmlns:w10="urn:schemas-microsoft-com:office:word" xmlns:w="http://schemas.openxmlformats.org/wordprocessingml/2006/main" xmlns:w14="http://schemas.microsoft.com/office/word/2010/wordml" xmlns:w15="http://schemas.microsoft.com/office/word/2012/wordml" xmlns:w16cex="http://schemas.microsoft.com/office/word/2018/wordml/cex" xmlns:w16cid="http://schemas.microsoft.com/office/word/2016/wordml/cid" xmlns:w16="http://schemas.microsoft.com/office/word/2018/wordml" xmlns:w16sdtdh="http://schemas.microsoft.com/office/word/2020/wordml/sdtdatahash" xmlns:w16se="http://schemas.microsoft.com/office/word/2015/wordml/symex" xmlns:wpg="http://schemas.microsoft.com/office/word/2010/wordprocessingGroup" xmlns:wpi="http://schemas.microsoft.com/office/word/2010/wordprocessingInk" xmlns:wne="http://schemas.microsoft.com/office/word/2006/wordml" xmlns:wps="http://schemas.microsoft.com/office/word/2010/wordprocessingShape" mc:Ignorable="w14 w15 w16se w16cid w16 w16cex w16sdtdh wp14">
+<w:document xmlns:wpc="http://schemas.microsoft.com/office/word/2010/wordprocessingCanvas" xmlns:cx="http://schemas.microsoft.com/office/drawing/2014/chartex" xmlns:cx1="http://schemas.microsoft.com/office/drawing/2015/9/8/chartex" xmlns:cx2="http://schemas.microsoft.com/office/drawing/2015/10/21/chartex" xmlns:cx3="http://schemas.microsoft.com/office/drawing/2016/5/9/chartex" xmlns:cx4="http://schemas.microsoft.com/office/drawing/2016/5/10/chartex" xmlns:cx5="http://schemas.microsoft.com/office/drawing/2016/5/11/chartex" xmlns:cx6="http://schemas.microsoft.com/office/drawing/2016/5/12/chartex" xmlns:cx7="http://schemas.microsoft.com/office/drawing/2016/5/13/chartex" xmlns:cx8="http://schemas.microsoft.com/office/drawing/2016/5/14/chartex" xmlns:mc="http://schemas.openxmlformats.org/markup-compatibility/2006" xmlns:aink="http://schemas.microsoft.com/office/drawing/2016/ink" xmlns:am3d="http://schemas.microsoft.com/office/drawing/2017/model3d" xmlns:o="urn:schemas-microsoft-com:office:office" xmlns:oel="http://schemas.microsoft.com/office/2019/extlst" xmlns:r="http://schemas.openxmlformats.org/officeDocument/2006/relationships" xmlns:m="http://schemas.openxmlformats.org/officeDocument/2006/math" xmlns:v="urn:schemas-microsoft-com:vml" xmlns:wp14="http://schemas.microsoft.com/office/word/2010/wordprocessingDrawing" xmlns:wp="http://schemas.openxmlformats.org/drawingml/2006/wordprocessingDrawing" xmlns:w10="urn:schemas-microsoft-com:office:word" xmlns:w="http://schemas.openxmlformats.org/wordprocessingml/2006/main" xmlns:w14="http://schemas.microsoft.com/office/word/2010/wordml" xmlns:w15="http://schemas.microsoft.com/office/word/2012/wordml" xmlns:w16cex="http://schemas.microsoft.com/office/word/2018/wordml/cex" xmlns:w16cid="http://schemas.microsoft.com/office/word/2016/wordml/cid" xmlns:w16="http://schemas.microsoft.com/office/word/2018/wordml" xmlns:w16du="http://schemas.microsoft.com/office/word/2023/wordml/word16du" xmlns:w16sdtdh="http://schemas.microsoft.com/office/word/2020/wordml/sdtdatahash" xmlns:w16se="http://schemas.microsoft.com/office/word/2015/wordml/symex" xmlns:wpg="http://schemas.microsoft.com/office/word/2010/wordprocessingGroup" xmlns:wpi="http://schemas.microsoft.com/office/word/2010/wordprocessingInk" xmlns:wne="http://schemas.microsoft.com/office/word/2006/wordml" xmlns:wps="http://schemas.microsoft.com/office/word/2010/wordprocessingShape" mc:Ignorable="w14 w15 w16se w16cid w16 w16cex w16sdtdh w16du wp14">
   <w:body>
     <w:p>
       <w:pPr>
@@ -59,10 +59,9 @@
           <w:bCs/>
           <w:sz w:val="32"/>
           <w:szCs w:val="32"/>
-          <w:highlight w:val="red"/>
           <w:u w:val="single"/>
         </w:rPr>
-        <w:t>???</w:t>
+        <w:t>30th June 2024</w:t>
       </w:r>
     </w:p>
     <w:p>
@@ -359,15 +358,23 @@
                 <w:szCs w:val="40"/>
                 <w:highlight w:val="green"/>
               </w:rPr>
-              <w:t>öb§</w:t>
-            </w:r>
-            <w:r>
-              <w:rPr>
-                <w:rFonts w:ascii="BRH Malayalam Extra" w:hAnsi="BRH Malayalam Extra" w:cs="BRH Malayalam Extra"/>
-                <w:sz w:val="40"/>
-                <w:szCs w:val="40"/>
-              </w:rPr>
-              <w:t>p—ËJ s</w:t>
+              <w:t>b§ª</w:t>
+            </w:r>
+            <w:r>
+              <w:rPr>
+                <w:rFonts w:ascii="BRH Malayalam Extra" w:hAnsi="BRH Malayalam Extra" w:cs="BRH Malayalam Extra"/>
+                <w:sz w:val="40"/>
+                <w:szCs w:val="40"/>
+              </w:rPr>
+              <w:t xml:space="preserve">p—ËJ </w:t>
+            </w:r>
+            <w:r>
+              <w:rPr>
+                <w:rFonts w:ascii="BRH Malayalam Extra" w:hAnsi="BRH Malayalam Extra" w:cs="BRH Malayalam Extra"/>
+                <w:sz w:val="40"/>
+                <w:szCs w:val="40"/>
+              </w:rPr>
+              <w:t>s</w:t>
             </w:r>
             <w:r>
               <w:rPr>
@@ -500,13 +507,15 @@
                 <w:rFonts w:ascii="BRH Malayalam Extra" w:hAnsi="BRH Malayalam Extra" w:cs="BRH Malayalam Extra"/>
                 <w:sz w:val="40"/>
                 <w:szCs w:val="40"/>
-              </w:rPr>
-            </w:pPr>
-            <w:r>
-              <w:rPr>
-                <w:rFonts w:ascii="BRH Malayalam Extra" w:hAnsi="BRH Malayalam Extra" w:cs="BRH Malayalam Extra"/>
-                <w:sz w:val="40"/>
-                <w:szCs w:val="40"/>
+                <w:lang w:val="it-IT"/>
+              </w:rPr>
+            </w:pPr>
+            <w:r>
+              <w:rPr>
+                <w:rFonts w:ascii="BRH Malayalam Extra" w:hAnsi="BRH Malayalam Extra" w:cs="BRH Malayalam Extra"/>
+                <w:sz w:val="40"/>
+                <w:szCs w:val="40"/>
+                <w:lang w:val="it-IT"/>
               </w:rPr>
               <w:t>j</w:t>
             </w:r>
@@ -515,14 +524,16 @@
                 <w:rFonts w:ascii="BRH Malayalam Extra" w:hAnsi="BRH Malayalam Extra" w:cs="BRH Malayalam Extra"/>
                 <w:sz w:val="34"/>
                 <w:szCs w:val="40"/>
-              </w:rPr>
-              <w:t>–</w:t>
-            </w:r>
-            <w:r>
-              <w:rPr>
-                <w:rFonts w:ascii="BRH Malayalam Extra" w:hAnsi="BRH Malayalam Extra" w:cs="BRH Malayalam Extra"/>
-                <w:sz w:val="40"/>
-                <w:szCs w:val="40"/>
+                <w:lang w:val="it-IT"/>
+              </w:rPr>
+              <w:t>–</w:t>
+            </w:r>
+            <w:r>
+              <w:rPr>
+                <w:rFonts w:ascii="BRH Malayalam Extra" w:hAnsi="BRH Malayalam Extra" w:cs="BRH Malayalam Extra"/>
+                <w:sz w:val="40"/>
+                <w:szCs w:val="40"/>
+                <w:lang w:val="it-IT"/>
               </w:rPr>
               <w:t>¹I ¥b</w:t>
             </w:r>
@@ -531,14 +542,16 @@
                 <w:rFonts w:ascii="BRH Malayalam Extra" w:hAnsi="BRH Malayalam Extra" w:cs="BRH Malayalam Extra"/>
                 <w:sz w:val="34"/>
                 <w:szCs w:val="40"/>
-              </w:rPr>
-              <w:t>–</w:t>
-            </w:r>
-            <w:r>
-              <w:rPr>
-                <w:rFonts w:ascii="BRH Malayalam Extra" w:hAnsi="BRH Malayalam Extra" w:cs="BRH Malayalam Extra"/>
-                <w:sz w:val="40"/>
-                <w:szCs w:val="40"/>
+                <w:lang w:val="it-IT"/>
+              </w:rPr>
+              <w:t>–</w:t>
+            </w:r>
+            <w:r>
+              <w:rPr>
+                <w:rFonts w:ascii="BRH Malayalam Extra" w:hAnsi="BRH Malayalam Extra" w:cs="BRH Malayalam Extra"/>
+                <w:sz w:val="40"/>
+                <w:szCs w:val="40"/>
+                <w:lang w:val="it-IT"/>
               </w:rPr>
               <w:t>¥p</w:t>
             </w:r>
@@ -548,6 +561,7 @@
                 <w:sz w:val="40"/>
                 <w:szCs w:val="40"/>
                 <w:highlight w:val="yellow"/>
+                <w:lang w:val="it-IT"/>
               </w:rPr>
               <w:t>r¡</w:t>
             </w:r>
@@ -556,14 +570,16 @@
                 <w:rFonts w:ascii="BRH Malayalam Extra" w:hAnsi="BRH Malayalam Extra" w:cs="BRH Malayalam Extra"/>
                 <w:sz w:val="34"/>
                 <w:szCs w:val="40"/>
-              </w:rPr>
-              <w:t>–</w:t>
-            </w:r>
-            <w:r>
-              <w:rPr>
-                <w:rFonts w:ascii="BRH Malayalam Extra" w:hAnsi="BRH Malayalam Extra" w:cs="BRH Malayalam Extra"/>
-                <w:sz w:val="40"/>
-                <w:szCs w:val="40"/>
+                <w:lang w:val="it-IT"/>
+              </w:rPr>
+              <w:t>–</w:t>
+            </w:r>
+            <w:r>
+              <w:rPr>
+                <w:rFonts w:ascii="BRH Malayalam Extra" w:hAnsi="BRH Malayalam Extra" w:cs="BRH Malayalam Extra"/>
+                <w:sz w:val="40"/>
+                <w:szCs w:val="40"/>
+                <w:lang w:val="it-IT"/>
               </w:rPr>
               <w:t xml:space="preserve"> jPâZxI</w:t>
             </w:r>
@@ -584,13 +600,15 @@
                 <w:rFonts w:ascii="BRH Malayalam Extra" w:hAnsi="BRH Malayalam Extra" w:cs="BRH Malayalam Extra"/>
                 <w:sz w:val="40"/>
                 <w:szCs w:val="40"/>
-              </w:rPr>
-            </w:pPr>
-            <w:r>
-              <w:rPr>
-                <w:rFonts w:ascii="BRH Malayalam Extra" w:hAnsi="BRH Malayalam Extra" w:cs="BRH Malayalam Extra"/>
-                <w:sz w:val="40"/>
-                <w:szCs w:val="40"/>
+                <w:lang w:val="it-IT"/>
+              </w:rPr>
+            </w:pPr>
+            <w:r>
+              <w:rPr>
+                <w:rFonts w:ascii="BRH Malayalam Extra" w:hAnsi="BRH Malayalam Extra" w:cs="BRH Malayalam Extra"/>
+                <w:sz w:val="40"/>
+                <w:szCs w:val="40"/>
+                <w:lang w:val="it-IT"/>
               </w:rPr>
               <w:t>j</w:t>
             </w:r>
@@ -599,14 +617,16 @@
                 <w:rFonts w:ascii="BRH Malayalam Extra" w:hAnsi="BRH Malayalam Extra" w:cs="BRH Malayalam Extra"/>
                 <w:sz w:val="34"/>
                 <w:szCs w:val="40"/>
-              </w:rPr>
-              <w:t>–</w:t>
-            </w:r>
-            <w:r>
-              <w:rPr>
-                <w:rFonts w:ascii="BRH Malayalam Extra" w:hAnsi="BRH Malayalam Extra" w:cs="BRH Malayalam Extra"/>
-                <w:sz w:val="40"/>
-                <w:szCs w:val="40"/>
+                <w:lang w:val="it-IT"/>
+              </w:rPr>
+              <w:t>–</w:t>
+            </w:r>
+            <w:r>
+              <w:rPr>
+                <w:rFonts w:ascii="BRH Malayalam Extra" w:hAnsi="BRH Malayalam Extra" w:cs="BRH Malayalam Extra"/>
+                <w:sz w:val="40"/>
+                <w:szCs w:val="40"/>
+                <w:lang w:val="it-IT"/>
               </w:rPr>
               <w:t>¹I ¥b</w:t>
             </w:r>
@@ -615,14 +635,16 @@
                 <w:rFonts w:ascii="BRH Malayalam Extra" w:hAnsi="BRH Malayalam Extra" w:cs="BRH Malayalam Extra"/>
                 <w:sz w:val="34"/>
                 <w:szCs w:val="40"/>
-              </w:rPr>
-              <w:t>–</w:t>
-            </w:r>
-            <w:r>
-              <w:rPr>
-                <w:rFonts w:ascii="BRH Malayalam Extra" w:hAnsi="BRH Malayalam Extra" w:cs="BRH Malayalam Extra"/>
-                <w:sz w:val="40"/>
-                <w:szCs w:val="40"/>
+                <w:lang w:val="it-IT"/>
+              </w:rPr>
+              <w:t>–</w:t>
+            </w:r>
+            <w:r>
+              <w:rPr>
+                <w:rFonts w:ascii="BRH Malayalam Extra" w:hAnsi="BRH Malayalam Extra" w:cs="BRH Malayalam Extra"/>
+                <w:sz w:val="40"/>
+                <w:szCs w:val="40"/>
+                <w:lang w:val="it-IT"/>
               </w:rPr>
               <w:t>¥p</w:t>
             </w:r>
@@ -632,6 +654,7 @@
                 <w:sz w:val="40"/>
                 <w:szCs w:val="40"/>
                 <w:highlight w:val="green"/>
+                <w:lang w:val="it-IT"/>
               </w:rPr>
               <w:t>r¡</w:t>
             </w:r>
@@ -640,6 +663,7 @@
                 <w:rFonts w:ascii="BRH Malayalam Extra" w:hAnsi="BRH Malayalam Extra" w:cs="BRH Malayalam Extra"/>
                 <w:sz w:val="40"/>
                 <w:szCs w:val="40"/>
+                <w:lang w:val="it-IT"/>
               </w:rPr>
               <w:t>— jPâZxI</w:t>
             </w:r>
@@ -2296,13 +2320,15 @@
                 <w:rFonts w:ascii="BRH Malayalam Extra" w:hAnsi="BRH Malayalam Extra" w:cs="BRH Malayalam Extra"/>
                 <w:sz w:val="40"/>
                 <w:szCs w:val="40"/>
-              </w:rPr>
-            </w:pPr>
-            <w:r>
-              <w:rPr>
-                <w:rFonts w:ascii="BRH Malayalam Extra" w:hAnsi="BRH Malayalam Extra" w:cs="BRH Malayalam Extra"/>
-                <w:sz w:val="40"/>
-                <w:szCs w:val="40"/>
+                <w:lang w:val="it-IT"/>
+              </w:rPr>
+            </w:pPr>
+            <w:r>
+              <w:rPr>
+                <w:rFonts w:ascii="BRH Malayalam Extra" w:hAnsi="BRH Malayalam Extra" w:cs="BRH Malayalam Extra"/>
+                <w:sz w:val="40"/>
+                <w:szCs w:val="40"/>
+                <w:lang w:val="it-IT"/>
               </w:rPr>
               <w:t>j</w:t>
             </w:r>
@@ -2311,14 +2337,16 @@
                 <w:rFonts w:ascii="BRH Malayalam Extra" w:hAnsi="BRH Malayalam Extra" w:cs="BRH Malayalam Extra"/>
                 <w:sz w:val="34"/>
                 <w:szCs w:val="40"/>
-              </w:rPr>
-              <w:t>–</w:t>
-            </w:r>
-            <w:r>
-              <w:rPr>
-                <w:rFonts w:ascii="BRH Malayalam Extra" w:hAnsi="BRH Malayalam Extra" w:cs="BRH Malayalam Extra"/>
-                <w:sz w:val="40"/>
-                <w:szCs w:val="40"/>
+                <w:lang w:val="it-IT"/>
+              </w:rPr>
+              <w:t>–</w:t>
+            </w:r>
+            <w:r>
+              <w:rPr>
+                <w:rFonts w:ascii="BRH Malayalam Extra" w:hAnsi="BRH Malayalam Extra" w:cs="BRH Malayalam Extra"/>
+                <w:sz w:val="40"/>
+                <w:szCs w:val="40"/>
+                <w:lang w:val="it-IT"/>
               </w:rPr>
               <w:t>¹I ¥b</w:t>
             </w:r>
@@ -2327,14 +2355,16 @@
                 <w:rFonts w:ascii="BRH Malayalam Extra" w:hAnsi="BRH Malayalam Extra" w:cs="BRH Malayalam Extra"/>
                 <w:sz w:val="34"/>
                 <w:szCs w:val="40"/>
-              </w:rPr>
-              <w:t>–</w:t>
-            </w:r>
-            <w:r>
-              <w:rPr>
-                <w:rFonts w:ascii="BRH Malayalam Extra" w:hAnsi="BRH Malayalam Extra" w:cs="BRH Malayalam Extra"/>
-                <w:sz w:val="40"/>
-                <w:szCs w:val="40"/>
+                <w:lang w:val="it-IT"/>
+              </w:rPr>
+              <w:t>–</w:t>
+            </w:r>
+            <w:r>
+              <w:rPr>
+                <w:rFonts w:ascii="BRH Malayalam Extra" w:hAnsi="BRH Malayalam Extra" w:cs="BRH Malayalam Extra"/>
+                <w:sz w:val="40"/>
+                <w:szCs w:val="40"/>
+                <w:lang w:val="it-IT"/>
               </w:rPr>
               <w:t>¥p</w:t>
             </w:r>
@@ -2344,6 +2374,7 @@
                 <w:sz w:val="40"/>
                 <w:szCs w:val="40"/>
                 <w:highlight w:val="yellow"/>
+                <w:lang w:val="it-IT"/>
               </w:rPr>
               <w:t>r¡</w:t>
             </w:r>
@@ -2352,14 +2383,16 @@
                 <w:rFonts w:ascii="BRH Malayalam Extra" w:hAnsi="BRH Malayalam Extra" w:cs="BRH Malayalam Extra"/>
                 <w:sz w:val="34"/>
                 <w:szCs w:val="40"/>
-              </w:rPr>
-              <w:t>–</w:t>
-            </w:r>
-            <w:r>
-              <w:rPr>
-                <w:rFonts w:ascii="BRH Malayalam Extra" w:hAnsi="BRH Malayalam Extra" w:cs="BRH Malayalam Extra"/>
-                <w:sz w:val="40"/>
-                <w:szCs w:val="40"/>
+                <w:lang w:val="it-IT"/>
+              </w:rPr>
+              <w:t>–</w:t>
+            </w:r>
+            <w:r>
+              <w:rPr>
+                <w:rFonts w:ascii="BRH Malayalam Extra" w:hAnsi="BRH Malayalam Extra" w:cs="BRH Malayalam Extra"/>
+                <w:sz w:val="40"/>
+                <w:szCs w:val="40"/>
+                <w:lang w:val="it-IT"/>
               </w:rPr>
               <w:t xml:space="preserve"> jPâZxI</w:t>
             </w:r>
@@ -2380,13 +2413,15 @@
                 <w:rFonts w:ascii="BRH Malayalam Extra" w:hAnsi="BRH Malayalam Extra" w:cs="BRH Malayalam Extra"/>
                 <w:sz w:val="40"/>
                 <w:szCs w:val="40"/>
-              </w:rPr>
-            </w:pPr>
-            <w:r>
-              <w:rPr>
-                <w:rFonts w:ascii="BRH Malayalam Extra" w:hAnsi="BRH Malayalam Extra" w:cs="BRH Malayalam Extra"/>
-                <w:sz w:val="40"/>
-                <w:szCs w:val="40"/>
+                <w:lang w:val="it-IT"/>
+              </w:rPr>
+            </w:pPr>
+            <w:r>
+              <w:rPr>
+                <w:rFonts w:ascii="BRH Malayalam Extra" w:hAnsi="BRH Malayalam Extra" w:cs="BRH Malayalam Extra"/>
+                <w:sz w:val="40"/>
+                <w:szCs w:val="40"/>
+                <w:lang w:val="it-IT"/>
               </w:rPr>
               <w:t>j</w:t>
             </w:r>
@@ -2395,14 +2430,16 @@
                 <w:rFonts w:ascii="BRH Malayalam Extra" w:hAnsi="BRH Malayalam Extra" w:cs="BRH Malayalam Extra"/>
                 <w:sz w:val="34"/>
                 <w:szCs w:val="40"/>
-              </w:rPr>
-              <w:t>–</w:t>
-            </w:r>
-            <w:r>
-              <w:rPr>
-                <w:rFonts w:ascii="BRH Malayalam Extra" w:hAnsi="BRH Malayalam Extra" w:cs="BRH Malayalam Extra"/>
-                <w:sz w:val="40"/>
-                <w:szCs w:val="40"/>
+                <w:lang w:val="it-IT"/>
+              </w:rPr>
+              <w:t>–</w:t>
+            </w:r>
+            <w:r>
+              <w:rPr>
+                <w:rFonts w:ascii="BRH Malayalam Extra" w:hAnsi="BRH Malayalam Extra" w:cs="BRH Malayalam Extra"/>
+                <w:sz w:val="40"/>
+                <w:szCs w:val="40"/>
+                <w:lang w:val="it-IT"/>
               </w:rPr>
               <w:t>¹I ¥b</w:t>
             </w:r>
@@ -2411,14 +2448,16 @@
                 <w:rFonts w:ascii="BRH Malayalam Extra" w:hAnsi="BRH Malayalam Extra" w:cs="BRH Malayalam Extra"/>
                 <w:sz w:val="34"/>
                 <w:szCs w:val="40"/>
-              </w:rPr>
-              <w:t>–</w:t>
-            </w:r>
-            <w:r>
-              <w:rPr>
-                <w:rFonts w:ascii="BRH Malayalam Extra" w:hAnsi="BRH Malayalam Extra" w:cs="BRH Malayalam Extra"/>
-                <w:sz w:val="40"/>
-                <w:szCs w:val="40"/>
+                <w:lang w:val="it-IT"/>
+              </w:rPr>
+              <w:t>–</w:t>
+            </w:r>
+            <w:r>
+              <w:rPr>
+                <w:rFonts w:ascii="BRH Malayalam Extra" w:hAnsi="BRH Malayalam Extra" w:cs="BRH Malayalam Extra"/>
+                <w:sz w:val="40"/>
+                <w:szCs w:val="40"/>
+                <w:lang w:val="it-IT"/>
               </w:rPr>
               <w:t>¥p</w:t>
             </w:r>
@@ -2428,6 +2467,7 @@
                 <w:sz w:val="40"/>
                 <w:szCs w:val="40"/>
                 <w:highlight w:val="green"/>
+                <w:lang w:val="it-IT"/>
               </w:rPr>
               <w:t>r¡</w:t>
             </w:r>
@@ -2436,6 +2476,7 @@
                 <w:rFonts w:ascii="BRH Malayalam Extra" w:hAnsi="BRH Malayalam Extra" w:cs="BRH Malayalam Extra"/>
                 <w:sz w:val="40"/>
                 <w:szCs w:val="40"/>
+                <w:lang w:val="it-IT"/>
               </w:rPr>
               <w:t>— jPâZxI</w:t>
             </w:r>
@@ -3802,13 +3843,15 @@
                 <w:rFonts w:ascii="BRH Malayalam Extra" w:hAnsi="BRH Malayalam Extra" w:cs="BRH Malayalam Extra"/>
                 <w:sz w:val="40"/>
                 <w:szCs w:val="40"/>
-              </w:rPr>
-            </w:pPr>
-            <w:r>
-              <w:rPr>
-                <w:rFonts w:ascii="BRH Malayalam Extra" w:hAnsi="BRH Malayalam Extra" w:cs="BRH Malayalam Extra"/>
-                <w:sz w:val="40"/>
-                <w:szCs w:val="40"/>
+                <w:lang w:val="it-IT"/>
+              </w:rPr>
+            </w:pPr>
+            <w:r>
+              <w:rPr>
+                <w:rFonts w:ascii="BRH Malayalam Extra" w:hAnsi="BRH Malayalam Extra" w:cs="BRH Malayalam Extra"/>
+                <w:sz w:val="40"/>
+                <w:szCs w:val="40"/>
+                <w:lang w:val="it-IT"/>
               </w:rPr>
               <w:t>Ai—Zz</w:t>
             </w:r>
@@ -3817,14 +3860,16 @@
                 <w:rFonts w:ascii="BRH Malayalam Extra" w:hAnsi="BRH Malayalam Extra" w:cs="BRH Malayalam Extra"/>
                 <w:sz w:val="34"/>
                 <w:szCs w:val="40"/>
-              </w:rPr>
-              <w:t>–</w:t>
-            </w:r>
-            <w:r>
-              <w:rPr>
-                <w:rFonts w:ascii="BRH Malayalam Extra" w:hAnsi="BRH Malayalam Extra" w:cs="BRH Malayalam Extra"/>
-                <w:sz w:val="40"/>
-                <w:szCs w:val="40"/>
+                <w:lang w:val="it-IT"/>
+              </w:rPr>
+              <w:t>–</w:t>
+            </w:r>
+            <w:r>
+              <w:rPr>
+                <w:rFonts w:ascii="BRH Malayalam Extra" w:hAnsi="BRH Malayalam Extra" w:cs="BRH Malayalam Extra"/>
+                <w:sz w:val="40"/>
+                <w:szCs w:val="40"/>
+                <w:lang w:val="it-IT"/>
               </w:rPr>
               <w:t xml:space="preserve">kkx—Zzª </w:t>
             </w:r>
@@ -3840,13 +3885,15 @@
                 <w:rFonts w:ascii="BRH Devanagari Extra" w:hAnsi="BRH Devanagari Extra" w:cs="BRH Devanagari Extra"/>
                 <w:sz w:val="40"/>
                 <w:szCs w:val="40"/>
-              </w:rPr>
-            </w:pPr>
-            <w:r>
-              <w:rPr>
-                <w:rFonts w:ascii="BRH Malayalam Extra" w:hAnsi="BRH Malayalam Extra" w:cs="BRH Malayalam Extra"/>
-                <w:sz w:val="40"/>
-                <w:szCs w:val="40"/>
+                <w:lang w:val="it-IT"/>
+              </w:rPr>
+            </w:pPr>
+            <w:r>
+              <w:rPr>
+                <w:rFonts w:ascii="BRH Malayalam Extra" w:hAnsi="BRH Malayalam Extra" w:cs="BRH Malayalam Extra"/>
+                <w:sz w:val="40"/>
+                <w:szCs w:val="40"/>
+                <w:lang w:val="it-IT"/>
               </w:rPr>
               <w:t>dy</w:t>
             </w:r>
@@ -3855,14 +3902,16 @@
                 <w:rFonts w:ascii="BRH Malayalam Extra" w:hAnsi="BRH Malayalam Extra" w:cs="BRH Malayalam Extra"/>
                 <w:sz w:val="34"/>
                 <w:szCs w:val="40"/>
-              </w:rPr>
-              <w:t>–</w:t>
-            </w:r>
-            <w:r>
-              <w:rPr>
-                <w:rFonts w:ascii="BRH Malayalam Extra" w:hAnsi="BRH Malayalam Extra" w:cs="BRH Malayalam Extra"/>
-                <w:sz w:val="40"/>
-                <w:szCs w:val="40"/>
+                <w:lang w:val="it-IT"/>
+              </w:rPr>
+              <w:t>–</w:t>
+            </w:r>
+            <w:r>
+              <w:rPr>
+                <w:rFonts w:ascii="BRH Malayalam Extra" w:hAnsi="BRH Malayalam Extra" w:cs="BRH Malayalam Extra"/>
+                <w:sz w:val="40"/>
+                <w:szCs w:val="40"/>
+                <w:lang w:val="it-IT"/>
               </w:rPr>
               <w:t>rz</w:t>
             </w:r>
@@ -3872,6 +3921,7 @@
                 <w:sz w:val="40"/>
                 <w:szCs w:val="40"/>
                 <w:highlight w:val="yellow"/>
+                <w:lang w:val="it-IT"/>
               </w:rPr>
               <w:t>b</w:t>
             </w:r>
@@ -3880,6 +3930,7 @@
                 <w:rFonts w:ascii="BRH Malayalam Extra" w:hAnsi="BRH Malayalam Extra" w:cs="BRH Malayalam Extra"/>
                 <w:sz w:val="40"/>
                 <w:szCs w:val="40"/>
+                <w:lang w:val="it-IT"/>
               </w:rPr>
               <w:t>¥Ëx</w:t>
             </w:r>
@@ -3888,6 +3939,7 @@
                 <w:rFonts w:ascii="BRH Malayalam Extra" w:hAnsi="BRH Malayalam Extra" w:cs="BRH Malayalam Extra"/>
                 <w:sz w:val="34"/>
                 <w:szCs w:val="40"/>
+                <w:lang w:val="it-IT"/>
               </w:rPr>
               <w:t>–</w:t>
             </w:r>
@@ -3908,13 +3960,15 @@
                 <w:rFonts w:ascii="BRH Malayalam Extra" w:hAnsi="BRH Malayalam Extra" w:cs="BRH Malayalam Extra"/>
                 <w:sz w:val="40"/>
                 <w:szCs w:val="40"/>
-              </w:rPr>
-            </w:pPr>
-            <w:r>
-              <w:rPr>
-                <w:rFonts w:ascii="BRH Malayalam Extra" w:hAnsi="BRH Malayalam Extra" w:cs="BRH Malayalam Extra"/>
-                <w:sz w:val="40"/>
-                <w:szCs w:val="40"/>
+                <w:lang w:val="it-IT"/>
+              </w:rPr>
+            </w:pPr>
+            <w:r>
+              <w:rPr>
+                <w:rFonts w:ascii="BRH Malayalam Extra" w:hAnsi="BRH Malayalam Extra" w:cs="BRH Malayalam Extra"/>
+                <w:sz w:val="40"/>
+                <w:szCs w:val="40"/>
+                <w:lang w:val="it-IT"/>
               </w:rPr>
               <w:t>Ai—Zz</w:t>
             </w:r>
@@ -3923,14 +3977,16 @@
                 <w:rFonts w:ascii="BRH Malayalam Extra" w:hAnsi="BRH Malayalam Extra" w:cs="BRH Malayalam Extra"/>
                 <w:sz w:val="34"/>
                 <w:szCs w:val="40"/>
-              </w:rPr>
-              <w:t>–</w:t>
-            </w:r>
-            <w:r>
-              <w:rPr>
-                <w:rFonts w:ascii="BRH Malayalam Extra" w:hAnsi="BRH Malayalam Extra" w:cs="BRH Malayalam Extra"/>
-                <w:sz w:val="40"/>
-                <w:szCs w:val="40"/>
+                <w:lang w:val="it-IT"/>
+              </w:rPr>
+              <w:t>–</w:t>
+            </w:r>
+            <w:r>
+              <w:rPr>
+                <w:rFonts w:ascii="BRH Malayalam Extra" w:hAnsi="BRH Malayalam Extra" w:cs="BRH Malayalam Extra"/>
+                <w:sz w:val="40"/>
+                <w:szCs w:val="40"/>
+                <w:lang w:val="it-IT"/>
               </w:rPr>
               <w:t xml:space="preserve">kkx—Zzª </w:t>
             </w:r>
@@ -3946,13 +4002,15 @@
                 <w:rFonts w:ascii="BRH Devanagari Extra" w:hAnsi="BRH Devanagari Extra" w:cs="BRH Devanagari Extra"/>
                 <w:sz w:val="40"/>
                 <w:szCs w:val="40"/>
-              </w:rPr>
-            </w:pPr>
-            <w:r>
-              <w:rPr>
-                <w:rFonts w:ascii="BRH Malayalam Extra" w:hAnsi="BRH Malayalam Extra" w:cs="BRH Malayalam Extra"/>
-                <w:sz w:val="40"/>
-                <w:szCs w:val="40"/>
+                <w:lang w:val="it-IT"/>
+              </w:rPr>
+            </w:pPr>
+            <w:r>
+              <w:rPr>
+                <w:rFonts w:ascii="BRH Malayalam Extra" w:hAnsi="BRH Malayalam Extra" w:cs="BRH Malayalam Extra"/>
+                <w:sz w:val="40"/>
+                <w:szCs w:val="40"/>
+                <w:lang w:val="it-IT"/>
               </w:rPr>
               <w:t>dy</w:t>
             </w:r>
@@ -3961,14 +4019,16 @@
                 <w:rFonts w:ascii="BRH Malayalam Extra" w:hAnsi="BRH Malayalam Extra" w:cs="BRH Malayalam Extra"/>
                 <w:sz w:val="34"/>
                 <w:szCs w:val="40"/>
-              </w:rPr>
-              <w:t>–</w:t>
-            </w:r>
-            <w:r>
-              <w:rPr>
-                <w:rFonts w:ascii="BRH Malayalam Extra" w:hAnsi="BRH Malayalam Extra" w:cs="BRH Malayalam Extra"/>
-                <w:sz w:val="40"/>
-                <w:szCs w:val="40"/>
+                <w:lang w:val="it-IT"/>
+              </w:rPr>
+              <w:t>–</w:t>
+            </w:r>
+            <w:r>
+              <w:rPr>
+                <w:rFonts w:ascii="BRH Malayalam Extra" w:hAnsi="BRH Malayalam Extra" w:cs="BRH Malayalam Extra"/>
+                <w:sz w:val="40"/>
+                <w:szCs w:val="40"/>
+                <w:lang w:val="it-IT"/>
               </w:rPr>
               <w:t>rz</w:t>
             </w:r>
@@ -3978,6 +4038,7 @@
                 <w:sz w:val="40"/>
                 <w:szCs w:val="40"/>
                 <w:highlight w:val="green"/>
+                <w:lang w:val="it-IT"/>
               </w:rPr>
               <w:t>b</w:t>
             </w:r>
@@ -3986,6 +4047,7 @@
                 <w:rFonts w:ascii="BRH Malayalam Extra" w:hAnsi="BRH Malayalam Extra" w:cs="BRH Malayalam Extra"/>
                 <w:sz w:val="40"/>
                 <w:szCs w:val="40"/>
+                <w:lang w:val="it-IT"/>
               </w:rPr>
               <w:t>—¥Ëx</w:t>
             </w:r>
@@ -3994,6 +4056,7 @@
                 <w:rFonts w:ascii="BRH Malayalam Extra" w:hAnsi="BRH Malayalam Extra" w:cs="BRH Malayalam Extra"/>
                 <w:sz w:val="34"/>
                 <w:szCs w:val="40"/>
+                <w:lang w:val="it-IT"/>
               </w:rPr>
               <w:t>–</w:t>
             </w:r>
@@ -5964,6 +6027,7 @@
               </w:rPr>
               <w:t>(</w:t>
             </w:r>
+            <w:proofErr w:type="gramStart"/>
             <w:r>
               <w:rPr>
                 <w:rFonts w:cs="Latha"/>
@@ -5972,7 +6036,18 @@
                 <w:szCs w:val="28"/>
                 <w:lang w:bidi="ta-IN"/>
               </w:rPr>
-              <w:t xml:space="preserve">correction at 4 places </w:t>
+              <w:t>correction</w:t>
+            </w:r>
+            <w:proofErr w:type="gramEnd"/>
+            <w:r>
+              <w:rPr>
+                <w:rFonts w:cs="Latha"/>
+                <w:color w:val="FF0000"/>
+                <w:sz w:val="28"/>
+                <w:szCs w:val="28"/>
+                <w:lang w:bidi="ta-IN"/>
+              </w:rPr>
+              <w:t xml:space="preserve"> at 4 places </w:t>
             </w:r>
           </w:p>
           <w:p>
@@ -6414,6 +6489,7 @@
               </w:rPr>
               <w:t>(</w:t>
             </w:r>
+            <w:proofErr w:type="gramStart"/>
             <w:r>
               <w:rPr>
                 <w:rFonts w:cs="Latha"/>
@@ -6422,7 +6498,18 @@
                 <w:szCs w:val="28"/>
                 <w:lang w:bidi="ta-IN"/>
               </w:rPr>
-              <w:t xml:space="preserve">correction at 4 places </w:t>
+              <w:t>correction</w:t>
+            </w:r>
+            <w:proofErr w:type="gramEnd"/>
+            <w:r>
+              <w:rPr>
+                <w:rFonts w:cs="Latha"/>
+                <w:color w:val="FF0000"/>
+                <w:sz w:val="28"/>
+                <w:szCs w:val="28"/>
+                <w:lang w:bidi="ta-IN"/>
+              </w:rPr>
+              <w:t xml:space="preserve"> at 4 places </w:t>
             </w:r>
           </w:p>
           <w:p>
@@ -7445,7 +7532,7 @@
 </file>
 
 <file path=word/endnotes.xml><?xml version="1.0" encoding="utf-8"?>
-<w:endnotes xmlns:wpc="http://schemas.microsoft.com/office/word/2010/wordprocessingCanvas" xmlns:cx="http://schemas.microsoft.com/office/drawing/2014/chartex" xmlns:cx1="http://schemas.microsoft.com/office/drawing/2015/9/8/chartex" xmlns:cx2="http://schemas.microsoft.com/office/drawing/2015/10/21/chartex" xmlns:cx3="http://schemas.microsoft.com/office/drawing/2016/5/9/chartex" xmlns:cx4="http://schemas.microsoft.com/office/drawing/2016/5/10/chartex" xmlns:cx5="http://schemas.microsoft.com/office/drawing/2016/5/11/chartex" xmlns:cx6="http://schemas.microsoft.com/office/drawing/2016/5/12/chartex" xmlns:cx7="http://schemas.microsoft.com/office/drawing/2016/5/13/chartex" xmlns:cx8="http://schemas.microsoft.com/office/drawing/2016/5/14/chartex" xmlns:mc="http://schemas.openxmlformats.org/markup-compatibility/2006" xmlns:aink="http://schemas.microsoft.com/office/drawing/2016/ink" xmlns:am3d="http://schemas.microsoft.com/office/drawing/2017/model3d" xmlns:o="urn:schemas-microsoft-com:office:office" xmlns:oel="http://schemas.microsoft.com/office/2019/extlst" xmlns:r="http://schemas.openxmlformats.org/officeDocument/2006/relationships" xmlns:m="http://schemas.openxmlformats.org/officeDocument/2006/math" xmlns:v="urn:schemas-microsoft-com:vml" xmlns:wp14="http://schemas.microsoft.com/office/word/2010/wordprocessingDrawing" xmlns:wp="http://schemas.openxmlformats.org/drawingml/2006/wordprocessingDrawing" xmlns:w10="urn:schemas-microsoft-com:office:word" xmlns:w="http://schemas.openxmlformats.org/wordprocessingml/2006/main" xmlns:w14="http://schemas.microsoft.com/office/word/2010/wordml" xmlns:w15="http://schemas.microsoft.com/office/word/2012/wordml" xmlns:w16cex="http://schemas.microsoft.com/office/word/2018/wordml/cex" xmlns:w16cid="http://schemas.microsoft.com/office/word/2016/wordml/cid" xmlns:w16="http://schemas.microsoft.com/office/word/2018/wordml" xmlns:w16sdtdh="http://schemas.microsoft.com/office/word/2020/wordml/sdtdatahash" xmlns:w16se="http://schemas.microsoft.com/office/word/2015/wordml/symex" xmlns:wpg="http://schemas.microsoft.com/office/word/2010/wordprocessingGroup" xmlns:wpi="http://schemas.microsoft.com/office/word/2010/wordprocessingInk" xmlns:wne="http://schemas.microsoft.com/office/word/2006/wordml" xmlns:wps="http://schemas.microsoft.com/office/word/2010/wordprocessingShape" mc:Ignorable="w14 w15 w16se w16cid w16 w16cex w16sdtdh wp14">
+<w:endnotes xmlns:wpc="http://schemas.microsoft.com/office/word/2010/wordprocessingCanvas" xmlns:cx="http://schemas.microsoft.com/office/drawing/2014/chartex" xmlns:cx1="http://schemas.microsoft.com/office/drawing/2015/9/8/chartex" xmlns:cx2="http://schemas.microsoft.com/office/drawing/2015/10/21/chartex" xmlns:cx3="http://schemas.microsoft.com/office/drawing/2016/5/9/chartex" xmlns:cx4="http://schemas.microsoft.com/office/drawing/2016/5/10/chartex" xmlns:cx5="http://schemas.microsoft.com/office/drawing/2016/5/11/chartex" xmlns:cx6="http://schemas.microsoft.com/office/drawing/2016/5/12/chartex" xmlns:cx7="http://schemas.microsoft.com/office/drawing/2016/5/13/chartex" xmlns:cx8="http://schemas.microsoft.com/office/drawing/2016/5/14/chartex" xmlns:mc="http://schemas.openxmlformats.org/markup-compatibility/2006" xmlns:aink="http://schemas.microsoft.com/office/drawing/2016/ink" xmlns:am3d="http://schemas.microsoft.com/office/drawing/2017/model3d" xmlns:o="urn:schemas-microsoft-com:office:office" xmlns:oel="http://schemas.microsoft.com/office/2019/extlst" xmlns:r="http://schemas.openxmlformats.org/officeDocument/2006/relationships" xmlns:m="http://schemas.openxmlformats.org/officeDocument/2006/math" xmlns:v="urn:schemas-microsoft-com:vml" xmlns:wp14="http://schemas.microsoft.com/office/word/2010/wordprocessingDrawing" xmlns:wp="http://schemas.openxmlformats.org/drawingml/2006/wordprocessingDrawing" xmlns:w10="urn:schemas-microsoft-com:office:word" xmlns:w="http://schemas.openxmlformats.org/wordprocessingml/2006/main" xmlns:w14="http://schemas.microsoft.com/office/word/2010/wordml" xmlns:w15="http://schemas.microsoft.com/office/word/2012/wordml" xmlns:w16cex="http://schemas.microsoft.com/office/word/2018/wordml/cex" xmlns:w16cid="http://schemas.microsoft.com/office/word/2016/wordml/cid" xmlns:w16="http://schemas.microsoft.com/office/word/2018/wordml" xmlns:w16du="http://schemas.microsoft.com/office/word/2023/wordml/word16du" xmlns:w16sdtdh="http://schemas.microsoft.com/office/word/2020/wordml/sdtdatahash" xmlns:w16se="http://schemas.microsoft.com/office/word/2015/wordml/symex" xmlns:wpg="http://schemas.microsoft.com/office/word/2010/wordprocessingGroup" xmlns:wpi="http://schemas.microsoft.com/office/word/2010/wordprocessingInk" xmlns:wne="http://schemas.microsoft.com/office/word/2006/wordml" xmlns:wps="http://schemas.microsoft.com/office/word/2010/wordprocessingShape" mc:Ignorable="w14 w15 w16se w16cid w16 w16cex w16sdtdh w16du wp14">
   <w:endnote w:type="separator" w:id="-1">
     <w:p>
       <w:pPr>
@@ -7470,7 +7557,7 @@
 </file>
 
 <file path=word/footer1.xml><?xml version="1.0" encoding="utf-8"?>
-<w:ftr xmlns:wpc="http://schemas.microsoft.com/office/word/2010/wordprocessingCanvas" xmlns:cx="http://schemas.microsoft.com/office/drawing/2014/chartex" xmlns:cx1="http://schemas.microsoft.com/office/drawing/2015/9/8/chartex" xmlns:cx2="http://schemas.microsoft.com/office/drawing/2015/10/21/chartex" xmlns:cx3="http://schemas.microsoft.com/office/drawing/2016/5/9/chartex" xmlns:cx4="http://schemas.microsoft.com/office/drawing/2016/5/10/chartex" xmlns:cx5="http://schemas.microsoft.com/office/drawing/2016/5/11/chartex" xmlns:cx6="http://schemas.microsoft.com/office/drawing/2016/5/12/chartex" xmlns:cx7="http://schemas.microsoft.com/office/drawing/2016/5/13/chartex" xmlns:cx8="http://schemas.microsoft.com/office/drawing/2016/5/14/chartex" xmlns:mc="http://schemas.openxmlformats.org/markup-compatibility/2006" xmlns:aink="http://schemas.microsoft.com/office/drawing/2016/ink" xmlns:am3d="http://schemas.microsoft.com/office/drawing/2017/model3d" xmlns:o="urn:schemas-microsoft-com:office:office" xmlns:oel="http://schemas.microsoft.com/office/2019/extlst" xmlns:r="http://schemas.openxmlformats.org/officeDocument/2006/relationships" xmlns:m="http://schemas.openxmlformats.org/officeDocument/2006/math" xmlns:v="urn:schemas-microsoft-com:vml" xmlns:wp14="http://schemas.microsoft.com/office/word/2010/wordprocessingDrawing" xmlns:wp="http://schemas.openxmlformats.org/drawingml/2006/wordprocessingDrawing" xmlns:w10="urn:schemas-microsoft-com:office:word" xmlns:w="http://schemas.openxmlformats.org/wordprocessingml/2006/main" xmlns:w14="http://schemas.microsoft.com/office/word/2010/wordml" xmlns:w15="http://schemas.microsoft.com/office/word/2012/wordml" xmlns:w16cex="http://schemas.microsoft.com/office/word/2018/wordml/cex" xmlns:w16cid="http://schemas.microsoft.com/office/word/2016/wordml/cid" xmlns:w16="http://schemas.microsoft.com/office/word/2018/wordml" xmlns:w16sdtdh="http://schemas.microsoft.com/office/word/2020/wordml/sdtdatahash" xmlns:w16se="http://schemas.microsoft.com/office/word/2015/wordml/symex" xmlns:wpg="http://schemas.microsoft.com/office/word/2010/wordprocessingGroup" xmlns:wpi="http://schemas.microsoft.com/office/word/2010/wordprocessingInk" xmlns:wne="http://schemas.microsoft.com/office/word/2006/wordml" xmlns:wps="http://schemas.microsoft.com/office/word/2010/wordprocessingShape" mc:Ignorable="w14 w15 w16se w16cid w16 w16cex w16sdtdh wp14">
+<w:ftr xmlns:wpc="http://schemas.microsoft.com/office/word/2010/wordprocessingCanvas" xmlns:cx="http://schemas.microsoft.com/office/drawing/2014/chartex" xmlns:cx1="http://schemas.microsoft.com/office/drawing/2015/9/8/chartex" xmlns:cx2="http://schemas.microsoft.com/office/drawing/2015/10/21/chartex" xmlns:cx3="http://schemas.microsoft.com/office/drawing/2016/5/9/chartex" xmlns:cx4="http://schemas.microsoft.com/office/drawing/2016/5/10/chartex" xmlns:cx5="http://schemas.microsoft.com/office/drawing/2016/5/11/chartex" xmlns:cx6="http://schemas.microsoft.com/office/drawing/2016/5/12/chartex" xmlns:cx7="http://schemas.microsoft.com/office/drawing/2016/5/13/chartex" xmlns:cx8="http://schemas.microsoft.com/office/drawing/2016/5/14/chartex" xmlns:mc="http://schemas.openxmlformats.org/markup-compatibility/2006" xmlns:aink="http://schemas.microsoft.com/office/drawing/2016/ink" xmlns:am3d="http://schemas.microsoft.com/office/drawing/2017/model3d" xmlns:o="urn:schemas-microsoft-com:office:office" xmlns:oel="http://schemas.microsoft.com/office/2019/extlst" xmlns:r="http://schemas.openxmlformats.org/officeDocument/2006/relationships" xmlns:m="http://schemas.openxmlformats.org/officeDocument/2006/math" xmlns:v="urn:schemas-microsoft-com:vml" xmlns:wp14="http://schemas.microsoft.com/office/word/2010/wordprocessingDrawing" xmlns:wp="http://schemas.openxmlformats.org/drawingml/2006/wordprocessingDrawing" xmlns:w10="urn:schemas-microsoft-com:office:word" xmlns:w="http://schemas.openxmlformats.org/wordprocessingml/2006/main" xmlns:w14="http://schemas.microsoft.com/office/word/2010/wordml" xmlns:w15="http://schemas.microsoft.com/office/word/2012/wordml" xmlns:w16cex="http://schemas.microsoft.com/office/word/2018/wordml/cex" xmlns:w16cid="http://schemas.microsoft.com/office/word/2016/wordml/cid" xmlns:w16="http://schemas.microsoft.com/office/word/2018/wordml" xmlns:w16du="http://schemas.microsoft.com/office/word/2023/wordml/word16du" xmlns:w16sdtdh="http://schemas.microsoft.com/office/word/2020/wordml/sdtdatahash" xmlns:w16se="http://schemas.microsoft.com/office/word/2015/wordml/symex" xmlns:wpg="http://schemas.microsoft.com/office/word/2010/wordprocessingGroup" xmlns:wpi="http://schemas.microsoft.com/office/word/2010/wordprocessingInk" xmlns:wne="http://schemas.microsoft.com/office/word/2006/wordml" xmlns:wps="http://schemas.microsoft.com/office/word/2010/wordprocessingShape" mc:Ignorable="w14 w15 w16se w16cid w16 w16cex w16sdtdh w16du wp14">
   <w:p>
     <w:pPr>
       <w:pBdr>
@@ -7652,7 +7739,7 @@
 </file>
 
 <file path=word/footer2.xml><?xml version="1.0" encoding="utf-8"?>
-<w:ftr xmlns:wpc="http://schemas.microsoft.com/office/word/2010/wordprocessingCanvas" xmlns:cx="http://schemas.microsoft.com/office/drawing/2014/chartex" xmlns:cx1="http://schemas.microsoft.com/office/drawing/2015/9/8/chartex" xmlns:cx2="http://schemas.microsoft.com/office/drawing/2015/10/21/chartex" xmlns:cx3="http://schemas.microsoft.com/office/drawing/2016/5/9/chartex" xmlns:cx4="http://schemas.microsoft.com/office/drawing/2016/5/10/chartex" xmlns:cx5="http://schemas.microsoft.com/office/drawing/2016/5/11/chartex" xmlns:cx6="http://schemas.microsoft.com/office/drawing/2016/5/12/chartex" xmlns:cx7="http://schemas.microsoft.com/office/drawing/2016/5/13/chartex" xmlns:cx8="http://schemas.microsoft.com/office/drawing/2016/5/14/chartex" xmlns:mc="http://schemas.openxmlformats.org/markup-compatibility/2006" xmlns:aink="http://schemas.microsoft.com/office/drawing/2016/ink" xmlns:am3d="http://schemas.microsoft.com/office/drawing/2017/model3d" xmlns:o="urn:schemas-microsoft-com:office:office" xmlns:oel="http://schemas.microsoft.com/office/2019/extlst" xmlns:r="http://schemas.openxmlformats.org/officeDocument/2006/relationships" xmlns:m="http://schemas.openxmlformats.org/officeDocument/2006/math" xmlns:v="urn:schemas-microsoft-com:vml" xmlns:wp14="http://schemas.microsoft.com/office/word/2010/wordprocessingDrawing" xmlns:wp="http://schemas.openxmlformats.org/drawingml/2006/wordprocessingDrawing" xmlns:w10="urn:schemas-microsoft-com:office:word" xmlns:w="http://schemas.openxmlformats.org/wordprocessingml/2006/main" xmlns:w14="http://schemas.microsoft.com/office/word/2010/wordml" xmlns:w15="http://schemas.microsoft.com/office/word/2012/wordml" xmlns:w16cex="http://schemas.microsoft.com/office/word/2018/wordml/cex" xmlns:w16cid="http://schemas.microsoft.com/office/word/2016/wordml/cid" xmlns:w16="http://schemas.microsoft.com/office/word/2018/wordml" xmlns:w16sdtdh="http://schemas.microsoft.com/office/word/2020/wordml/sdtdatahash" xmlns:w16se="http://schemas.microsoft.com/office/word/2015/wordml/symex" xmlns:wpg="http://schemas.microsoft.com/office/word/2010/wordprocessingGroup" xmlns:wpi="http://schemas.microsoft.com/office/word/2010/wordprocessingInk" xmlns:wne="http://schemas.microsoft.com/office/word/2006/wordml" xmlns:wps="http://schemas.microsoft.com/office/word/2010/wordprocessingShape" mc:Ignorable="w14 w15 w16se w16cid w16 w16cex w16sdtdh wp14">
+<w:ftr xmlns:wpc="http://schemas.microsoft.com/office/word/2010/wordprocessingCanvas" xmlns:cx="http://schemas.microsoft.com/office/drawing/2014/chartex" xmlns:cx1="http://schemas.microsoft.com/office/drawing/2015/9/8/chartex" xmlns:cx2="http://schemas.microsoft.com/office/drawing/2015/10/21/chartex" xmlns:cx3="http://schemas.microsoft.com/office/drawing/2016/5/9/chartex" xmlns:cx4="http://schemas.microsoft.com/office/drawing/2016/5/10/chartex" xmlns:cx5="http://schemas.microsoft.com/office/drawing/2016/5/11/chartex" xmlns:cx6="http://schemas.microsoft.com/office/drawing/2016/5/12/chartex" xmlns:cx7="http://schemas.microsoft.com/office/drawing/2016/5/13/chartex" xmlns:cx8="http://schemas.microsoft.com/office/drawing/2016/5/14/chartex" xmlns:mc="http://schemas.openxmlformats.org/markup-compatibility/2006" xmlns:aink="http://schemas.microsoft.com/office/drawing/2016/ink" xmlns:am3d="http://schemas.microsoft.com/office/drawing/2017/model3d" xmlns:o="urn:schemas-microsoft-com:office:office" xmlns:oel="http://schemas.microsoft.com/office/2019/extlst" xmlns:r="http://schemas.openxmlformats.org/officeDocument/2006/relationships" xmlns:m="http://schemas.openxmlformats.org/officeDocument/2006/math" xmlns:v="urn:schemas-microsoft-com:vml" xmlns:wp14="http://schemas.microsoft.com/office/word/2010/wordprocessingDrawing" xmlns:wp="http://schemas.openxmlformats.org/drawingml/2006/wordprocessingDrawing" xmlns:w10="urn:schemas-microsoft-com:office:word" xmlns:w="http://schemas.openxmlformats.org/wordprocessingml/2006/main" xmlns:w14="http://schemas.microsoft.com/office/word/2010/wordml" xmlns:w15="http://schemas.microsoft.com/office/word/2012/wordml" xmlns:w16cex="http://schemas.microsoft.com/office/word/2018/wordml/cex" xmlns:w16cid="http://schemas.microsoft.com/office/word/2016/wordml/cid" xmlns:w16="http://schemas.microsoft.com/office/word/2018/wordml" xmlns:w16du="http://schemas.microsoft.com/office/word/2023/wordml/word16du" xmlns:w16sdtdh="http://schemas.microsoft.com/office/word/2020/wordml/sdtdatahash" xmlns:w16se="http://schemas.microsoft.com/office/word/2015/wordml/symex" xmlns:wpg="http://schemas.microsoft.com/office/word/2010/wordprocessingGroup" xmlns:wpi="http://schemas.microsoft.com/office/word/2010/wordprocessingInk" xmlns:wne="http://schemas.microsoft.com/office/word/2006/wordml" xmlns:wps="http://schemas.microsoft.com/office/word/2010/wordprocessingShape" mc:Ignorable="w14 w15 w16se w16cid w16 w16cex w16sdtdh w16du wp14">
   <w:p>
     <w:pPr>
       <w:pBdr>
@@ -7848,7 +7935,7 @@
 </file>
 
 <file path=word/footnotes.xml><?xml version="1.0" encoding="utf-8"?>
-<w:footnotes xmlns:wpc="http://schemas.microsoft.com/office/word/2010/wordprocessingCanvas" xmlns:cx="http://schemas.microsoft.com/office/drawing/2014/chartex" xmlns:cx1="http://schemas.microsoft.com/office/drawing/2015/9/8/chartex" xmlns:cx2="http://schemas.microsoft.com/office/drawing/2015/10/21/chartex" xmlns:cx3="http://schemas.microsoft.com/office/drawing/2016/5/9/chartex" xmlns:cx4="http://schemas.microsoft.com/office/drawing/2016/5/10/chartex" xmlns:cx5="http://schemas.microsoft.com/office/drawing/2016/5/11/chartex" xmlns:cx6="http://schemas.microsoft.com/office/drawing/2016/5/12/chartex" xmlns:cx7="http://schemas.microsoft.com/office/drawing/2016/5/13/chartex" xmlns:cx8="http://schemas.microsoft.com/office/drawing/2016/5/14/chartex" xmlns:mc="http://schemas.openxmlformats.org/markup-compatibility/2006" xmlns:aink="http://schemas.microsoft.com/office/drawing/2016/ink" xmlns:am3d="http://schemas.microsoft.com/office/drawing/2017/model3d" xmlns:o="urn:schemas-microsoft-com:office:office" xmlns:oel="http://schemas.microsoft.com/office/2019/extlst" xmlns:r="http://schemas.openxmlformats.org/officeDocument/2006/relationships" xmlns:m="http://schemas.openxmlformats.org/officeDocument/2006/math" xmlns:v="urn:schemas-microsoft-com:vml" xmlns:wp14="http://schemas.microsoft.com/office/word/2010/wordprocessingDrawing" xmlns:wp="http://schemas.openxmlformats.org/drawingml/2006/wordprocessingDrawing" xmlns:w10="urn:schemas-microsoft-com:office:word" xmlns:w="http://schemas.openxmlformats.org/wordprocessingml/2006/main" xmlns:w14="http://schemas.microsoft.com/office/word/2010/wordml" xmlns:w15="http://schemas.microsoft.com/office/word/2012/wordml" xmlns:w16cex="http://schemas.microsoft.com/office/word/2018/wordml/cex" xmlns:w16cid="http://schemas.microsoft.com/office/word/2016/wordml/cid" xmlns:w16="http://schemas.microsoft.com/office/word/2018/wordml" xmlns:w16sdtdh="http://schemas.microsoft.com/office/word/2020/wordml/sdtdatahash" xmlns:w16se="http://schemas.microsoft.com/office/word/2015/wordml/symex" xmlns:wpg="http://schemas.microsoft.com/office/word/2010/wordprocessingGroup" xmlns:wpi="http://schemas.microsoft.com/office/word/2010/wordprocessingInk" xmlns:wne="http://schemas.microsoft.com/office/word/2006/wordml" xmlns:wps="http://schemas.microsoft.com/office/word/2010/wordprocessingShape" mc:Ignorable="w14 w15 w16se w16cid w16 w16cex w16sdtdh wp14">
+<w:footnotes xmlns:wpc="http://schemas.microsoft.com/office/word/2010/wordprocessingCanvas" xmlns:cx="http://schemas.microsoft.com/office/drawing/2014/chartex" xmlns:cx1="http://schemas.microsoft.com/office/drawing/2015/9/8/chartex" xmlns:cx2="http://schemas.microsoft.com/office/drawing/2015/10/21/chartex" xmlns:cx3="http://schemas.microsoft.com/office/drawing/2016/5/9/chartex" xmlns:cx4="http://schemas.microsoft.com/office/drawing/2016/5/10/chartex" xmlns:cx5="http://schemas.microsoft.com/office/drawing/2016/5/11/chartex" xmlns:cx6="http://schemas.microsoft.com/office/drawing/2016/5/12/chartex" xmlns:cx7="http://schemas.microsoft.com/office/drawing/2016/5/13/chartex" xmlns:cx8="http://schemas.microsoft.com/office/drawing/2016/5/14/chartex" xmlns:mc="http://schemas.openxmlformats.org/markup-compatibility/2006" xmlns:aink="http://schemas.microsoft.com/office/drawing/2016/ink" xmlns:am3d="http://schemas.microsoft.com/office/drawing/2017/model3d" xmlns:o="urn:schemas-microsoft-com:office:office" xmlns:oel="http://schemas.microsoft.com/office/2019/extlst" xmlns:r="http://schemas.openxmlformats.org/officeDocument/2006/relationships" xmlns:m="http://schemas.openxmlformats.org/officeDocument/2006/math" xmlns:v="urn:schemas-microsoft-com:vml" xmlns:wp14="http://schemas.microsoft.com/office/word/2010/wordprocessingDrawing" xmlns:wp="http://schemas.openxmlformats.org/drawingml/2006/wordprocessingDrawing" xmlns:w10="urn:schemas-microsoft-com:office:word" xmlns:w="http://schemas.openxmlformats.org/wordprocessingml/2006/main" xmlns:w14="http://schemas.microsoft.com/office/word/2010/wordml" xmlns:w15="http://schemas.microsoft.com/office/word/2012/wordml" xmlns:w16cex="http://schemas.microsoft.com/office/word/2018/wordml/cex" xmlns:w16cid="http://schemas.microsoft.com/office/word/2016/wordml/cid" xmlns:w16="http://schemas.microsoft.com/office/word/2018/wordml" xmlns:w16du="http://schemas.microsoft.com/office/word/2023/wordml/word16du" xmlns:w16sdtdh="http://schemas.microsoft.com/office/word/2020/wordml/sdtdatahash" xmlns:w16se="http://schemas.microsoft.com/office/word/2015/wordml/symex" xmlns:wpg="http://schemas.microsoft.com/office/word/2010/wordprocessingGroup" xmlns:wpi="http://schemas.microsoft.com/office/word/2010/wordprocessingInk" xmlns:wne="http://schemas.microsoft.com/office/word/2006/wordml" xmlns:wps="http://schemas.microsoft.com/office/word/2010/wordprocessingShape" mc:Ignorable="w14 w15 w16se w16cid w16 w16cex w16sdtdh w16du wp14">
   <w:footnote w:type="separator" w:id="-1">
     <w:p>
       <w:pPr>
@@ -7873,7 +7960,7 @@
 </file>
 
 <file path=word/header1.xml><?xml version="1.0" encoding="utf-8"?>
-<w:hdr xmlns:wpc="http://schemas.microsoft.com/office/word/2010/wordprocessingCanvas" xmlns:cx="http://schemas.microsoft.com/office/drawing/2014/chartex" xmlns:cx1="http://schemas.microsoft.com/office/drawing/2015/9/8/chartex" xmlns:cx2="http://schemas.microsoft.com/office/drawing/2015/10/21/chartex" xmlns:cx3="http://schemas.microsoft.com/office/drawing/2016/5/9/chartex" xmlns:cx4="http://schemas.microsoft.com/office/drawing/2016/5/10/chartex" xmlns:cx5="http://schemas.microsoft.com/office/drawing/2016/5/11/chartex" xmlns:cx6="http://schemas.microsoft.com/office/drawing/2016/5/12/chartex" xmlns:cx7="http://schemas.microsoft.com/office/drawing/2016/5/13/chartex" xmlns:cx8="http://schemas.microsoft.com/office/drawing/2016/5/14/chartex" xmlns:mc="http://schemas.openxmlformats.org/markup-compatibility/2006" xmlns:aink="http://schemas.microsoft.com/office/drawing/2016/ink" xmlns:am3d="http://schemas.microsoft.com/office/drawing/2017/model3d" xmlns:o="urn:schemas-microsoft-com:office:office" xmlns:oel="http://schemas.microsoft.com/office/2019/extlst" xmlns:r="http://schemas.openxmlformats.org/officeDocument/2006/relationships" xmlns:m="http://schemas.openxmlformats.org/officeDocument/2006/math" xmlns:v="urn:schemas-microsoft-com:vml" xmlns:wp14="http://schemas.microsoft.com/office/word/2010/wordprocessingDrawing" xmlns:wp="http://schemas.openxmlformats.org/drawingml/2006/wordprocessingDrawing" xmlns:w10="urn:schemas-microsoft-com:office:word" xmlns:w="http://schemas.openxmlformats.org/wordprocessingml/2006/main" xmlns:w14="http://schemas.microsoft.com/office/word/2010/wordml" xmlns:w15="http://schemas.microsoft.com/office/word/2012/wordml" xmlns:w16cex="http://schemas.microsoft.com/office/word/2018/wordml/cex" xmlns:w16cid="http://schemas.microsoft.com/office/word/2016/wordml/cid" xmlns:w16="http://schemas.microsoft.com/office/word/2018/wordml" xmlns:w16sdtdh="http://schemas.microsoft.com/office/word/2020/wordml/sdtdatahash" xmlns:w16se="http://schemas.microsoft.com/office/word/2015/wordml/symex" xmlns:wpg="http://schemas.microsoft.com/office/word/2010/wordprocessingGroup" xmlns:wpi="http://schemas.microsoft.com/office/word/2010/wordprocessingInk" xmlns:wne="http://schemas.microsoft.com/office/word/2006/wordml" xmlns:wps="http://schemas.microsoft.com/office/word/2010/wordprocessingShape" mc:Ignorable="w14 w15 w16se w16cid w16 w16cex w16sdtdh wp14">
+<w:hdr xmlns:wpc="http://schemas.microsoft.com/office/word/2010/wordprocessingCanvas" xmlns:cx="http://schemas.microsoft.com/office/drawing/2014/chartex" xmlns:cx1="http://schemas.microsoft.com/office/drawing/2015/9/8/chartex" xmlns:cx2="http://schemas.microsoft.com/office/drawing/2015/10/21/chartex" xmlns:cx3="http://schemas.microsoft.com/office/drawing/2016/5/9/chartex" xmlns:cx4="http://schemas.microsoft.com/office/drawing/2016/5/10/chartex" xmlns:cx5="http://schemas.microsoft.com/office/drawing/2016/5/11/chartex" xmlns:cx6="http://schemas.microsoft.com/office/drawing/2016/5/12/chartex" xmlns:cx7="http://schemas.microsoft.com/office/drawing/2016/5/13/chartex" xmlns:cx8="http://schemas.microsoft.com/office/drawing/2016/5/14/chartex" xmlns:mc="http://schemas.openxmlformats.org/markup-compatibility/2006" xmlns:aink="http://schemas.microsoft.com/office/drawing/2016/ink" xmlns:am3d="http://schemas.microsoft.com/office/drawing/2017/model3d" xmlns:o="urn:schemas-microsoft-com:office:office" xmlns:oel="http://schemas.microsoft.com/office/2019/extlst" xmlns:r="http://schemas.openxmlformats.org/officeDocument/2006/relationships" xmlns:m="http://schemas.openxmlformats.org/officeDocument/2006/math" xmlns:v="urn:schemas-microsoft-com:vml" xmlns:wp14="http://schemas.microsoft.com/office/word/2010/wordprocessingDrawing" xmlns:wp="http://schemas.openxmlformats.org/drawingml/2006/wordprocessingDrawing" xmlns:w10="urn:schemas-microsoft-com:office:word" xmlns:w="http://schemas.openxmlformats.org/wordprocessingml/2006/main" xmlns:w14="http://schemas.microsoft.com/office/word/2010/wordml" xmlns:w15="http://schemas.microsoft.com/office/word/2012/wordml" xmlns:w16cex="http://schemas.microsoft.com/office/word/2018/wordml/cex" xmlns:w16cid="http://schemas.microsoft.com/office/word/2016/wordml/cid" xmlns:w16="http://schemas.microsoft.com/office/word/2018/wordml" xmlns:w16du="http://schemas.microsoft.com/office/word/2023/wordml/word16du" xmlns:w16sdtdh="http://schemas.microsoft.com/office/word/2020/wordml/sdtdatahash" xmlns:w16se="http://schemas.microsoft.com/office/word/2015/wordml/symex" xmlns:wpg="http://schemas.microsoft.com/office/word/2010/wordprocessingGroup" xmlns:wpi="http://schemas.microsoft.com/office/word/2010/wordprocessingInk" xmlns:wne="http://schemas.microsoft.com/office/word/2006/wordml" xmlns:wps="http://schemas.microsoft.com/office/word/2010/wordprocessingShape" mc:Ignorable="w14 w15 w16se w16cid w16 w16cex w16sdtdh w16du wp14">
   <w:p>
     <w:pPr>
       <w:pStyle w:val="Header"/>
@@ -7886,7 +7973,7 @@
 </file>
 
 <file path=word/header2.xml><?xml version="1.0" encoding="utf-8"?>
-<w:hdr xmlns:wpc="http://schemas.microsoft.com/office/word/2010/wordprocessingCanvas" xmlns:cx="http://schemas.microsoft.com/office/drawing/2014/chartex" xmlns:cx1="http://schemas.microsoft.com/office/drawing/2015/9/8/chartex" xmlns:cx2="http://schemas.microsoft.com/office/drawing/2015/10/21/chartex" xmlns:cx3="http://schemas.microsoft.com/office/drawing/2016/5/9/chartex" xmlns:cx4="http://schemas.microsoft.com/office/drawing/2016/5/10/chartex" xmlns:cx5="http://schemas.microsoft.com/office/drawing/2016/5/11/chartex" xmlns:cx6="http://schemas.microsoft.com/office/drawing/2016/5/12/chartex" xmlns:cx7="http://schemas.microsoft.com/office/drawing/2016/5/13/chartex" xmlns:cx8="http://schemas.microsoft.com/office/drawing/2016/5/14/chartex" xmlns:mc="http://schemas.openxmlformats.org/markup-compatibility/2006" xmlns:aink="http://schemas.microsoft.com/office/drawing/2016/ink" xmlns:am3d="http://schemas.microsoft.com/office/drawing/2017/model3d" xmlns:o="urn:schemas-microsoft-com:office:office" xmlns:oel="http://schemas.microsoft.com/office/2019/extlst" xmlns:r="http://schemas.openxmlformats.org/officeDocument/2006/relationships" xmlns:m="http://schemas.openxmlformats.org/officeDocument/2006/math" xmlns:v="urn:schemas-microsoft-com:vml" xmlns:wp14="http://schemas.microsoft.com/office/word/2010/wordprocessingDrawing" xmlns:wp="http://schemas.openxmlformats.org/drawingml/2006/wordprocessingDrawing" xmlns:w10="urn:schemas-microsoft-com:office:word" xmlns:w="http://schemas.openxmlformats.org/wordprocessingml/2006/main" xmlns:w14="http://schemas.microsoft.com/office/word/2010/wordml" xmlns:w15="http://schemas.microsoft.com/office/word/2012/wordml" xmlns:w16cex="http://schemas.microsoft.com/office/word/2018/wordml/cex" xmlns:w16cid="http://schemas.microsoft.com/office/word/2016/wordml/cid" xmlns:w16="http://schemas.microsoft.com/office/word/2018/wordml" xmlns:w16sdtdh="http://schemas.microsoft.com/office/word/2020/wordml/sdtdatahash" xmlns:w16se="http://schemas.microsoft.com/office/word/2015/wordml/symex" xmlns:wpg="http://schemas.microsoft.com/office/word/2010/wordprocessingGroup" xmlns:wpi="http://schemas.microsoft.com/office/word/2010/wordprocessingInk" xmlns:wne="http://schemas.microsoft.com/office/word/2006/wordml" xmlns:wps="http://schemas.microsoft.com/office/word/2010/wordprocessingShape" mc:Ignorable="w14 w15 w16se w16cid w16 w16cex w16sdtdh wp14">
+<w:hdr xmlns:wpc="http://schemas.microsoft.com/office/word/2010/wordprocessingCanvas" xmlns:cx="http://schemas.microsoft.com/office/drawing/2014/chartex" xmlns:cx1="http://schemas.microsoft.com/office/drawing/2015/9/8/chartex" xmlns:cx2="http://schemas.microsoft.com/office/drawing/2015/10/21/chartex" xmlns:cx3="http://schemas.microsoft.com/office/drawing/2016/5/9/chartex" xmlns:cx4="http://schemas.microsoft.com/office/drawing/2016/5/10/chartex" xmlns:cx5="http://schemas.microsoft.com/office/drawing/2016/5/11/chartex" xmlns:cx6="http://schemas.microsoft.com/office/drawing/2016/5/12/chartex" xmlns:cx7="http://schemas.microsoft.com/office/drawing/2016/5/13/chartex" xmlns:cx8="http://schemas.microsoft.com/office/drawing/2016/5/14/chartex" xmlns:mc="http://schemas.openxmlformats.org/markup-compatibility/2006" xmlns:aink="http://schemas.microsoft.com/office/drawing/2016/ink" xmlns:am3d="http://schemas.microsoft.com/office/drawing/2017/model3d" xmlns:o="urn:schemas-microsoft-com:office:office" xmlns:oel="http://schemas.microsoft.com/office/2019/extlst" xmlns:r="http://schemas.openxmlformats.org/officeDocument/2006/relationships" xmlns:m="http://schemas.openxmlformats.org/officeDocument/2006/math" xmlns:v="urn:schemas-microsoft-com:vml" xmlns:wp14="http://schemas.microsoft.com/office/word/2010/wordprocessingDrawing" xmlns:wp="http://schemas.openxmlformats.org/drawingml/2006/wordprocessingDrawing" xmlns:w10="urn:schemas-microsoft-com:office:word" xmlns:w="http://schemas.openxmlformats.org/wordprocessingml/2006/main" xmlns:w14="http://schemas.microsoft.com/office/word/2010/wordml" xmlns:w15="http://schemas.microsoft.com/office/word/2012/wordml" xmlns:w16cex="http://schemas.microsoft.com/office/word/2018/wordml/cex" xmlns:w16cid="http://schemas.microsoft.com/office/word/2016/wordml/cid" xmlns:w16="http://schemas.microsoft.com/office/word/2018/wordml" xmlns:w16du="http://schemas.microsoft.com/office/word/2023/wordml/word16du" xmlns:w16sdtdh="http://schemas.microsoft.com/office/word/2020/wordml/sdtdatahash" xmlns:w16se="http://schemas.microsoft.com/office/word/2015/wordml/symex" xmlns:wpg="http://schemas.microsoft.com/office/word/2010/wordprocessingGroup" xmlns:wpi="http://schemas.microsoft.com/office/word/2010/wordprocessingInk" xmlns:wne="http://schemas.microsoft.com/office/word/2006/wordml" xmlns:wps="http://schemas.microsoft.com/office/word/2010/wordprocessingShape" mc:Ignorable="w14 w15 w16se w16cid w16 w16cex w16sdtdh w16du wp14">
   <w:p>
     <w:pPr>
       <w:pStyle w:val="Header"/>
@@ -7899,7 +7986,7 @@
 </file>
 
 <file path=word/styles.xml><?xml version="1.0" encoding="utf-8"?>
-<w:styles xmlns:mc="http://schemas.openxmlformats.org/markup-compatibility/2006" xmlns:r="http://schemas.openxmlformats.org/officeDocument/2006/relationships" xmlns:w="http://schemas.openxmlformats.org/wordprocessingml/2006/main" xmlns:w14="http://schemas.microsoft.com/office/word/2010/wordml" xmlns:w15="http://schemas.microsoft.com/office/word/2012/wordml" xmlns:w16cex="http://schemas.microsoft.com/office/word/2018/wordml/cex" xmlns:w16cid="http://schemas.microsoft.com/office/word/2016/wordml/cid" xmlns:w16="http://schemas.microsoft.com/office/word/2018/wordml" xmlns:w16sdtdh="http://schemas.microsoft.com/office/word/2020/wordml/sdtdatahash" xmlns:w16se="http://schemas.microsoft.com/office/word/2015/wordml/symex" mc:Ignorable="w14 w15 w16se w16cid w16 w16cex w16sdtdh">
+<w:styles xmlns:mc="http://schemas.openxmlformats.org/markup-compatibility/2006" xmlns:r="http://schemas.openxmlformats.org/officeDocument/2006/relationships" xmlns:w="http://schemas.openxmlformats.org/wordprocessingml/2006/main" xmlns:w14="http://schemas.microsoft.com/office/word/2010/wordml" xmlns:w15="http://schemas.microsoft.com/office/word/2012/wordml" xmlns:w16cex="http://schemas.microsoft.com/office/word/2018/wordml/cex" xmlns:w16cid="http://schemas.microsoft.com/office/word/2016/wordml/cid" xmlns:w16="http://schemas.microsoft.com/office/word/2018/wordml" xmlns:w16du="http://schemas.microsoft.com/office/word/2023/wordml/word16du" xmlns:w16sdtdh="http://schemas.microsoft.com/office/word/2020/wordml/sdtdatahash" xmlns:w16se="http://schemas.microsoft.com/office/word/2015/wordml/symex" mc:Ignorable="w14 w15 w16se w16cid w16 w16cex w16sdtdh w16du">
   <w:docDefaults>
     <w:rPrDefault>
       <w:rPr>
@@ -8015,6 +8102,7 @@
     <w:lsdException w:name="HTML Sample" w:semiHidden="1" w:unhideWhenUsed="1"/>
     <w:lsdException w:name="HTML Typewriter" w:semiHidden="1" w:unhideWhenUsed="1"/>
     <w:lsdException w:name="HTML Variable" w:semiHidden="1" w:unhideWhenUsed="1"/>
+    <w:lsdException w:name="Normal Table" w:semiHidden="1" w:unhideWhenUsed="1"/>
     <w:lsdException w:name="annotation subject" w:semiHidden="1" w:unhideWhenUsed="1"/>
     <w:lsdException w:name="No List" w:semiHidden="1" w:unhideWhenUsed="1"/>
     <w:lsdException w:name="Outline List 1" w:semiHidden="1" w:unhideWhenUsed="1"/>
@@ -8057,8 +8145,11 @@
     <w:lsdException w:name="Table Contemporary" w:semiHidden="1" w:unhideWhenUsed="1"/>
     <w:lsdException w:name="Table Elegant" w:semiHidden="1" w:unhideWhenUsed="1"/>
     <w:lsdException w:name="Table Professional" w:semiHidden="1" w:unhideWhenUsed="1"/>
+    <w:lsdException w:name="Table Subtle 1" w:semiHidden="1" w:unhideWhenUsed="1"/>
     <w:lsdException w:name="Table Subtle 2" w:semiHidden="1" w:unhideWhenUsed="1"/>
     <w:lsdException w:name="Table Web 1" w:semiHidden="1" w:unhideWhenUsed="1"/>
+    <w:lsdException w:name="Table Web 2" w:semiHidden="1" w:unhideWhenUsed="1"/>
+    <w:lsdException w:name="Table Web 3" w:semiHidden="1" w:unhideWhenUsed="1"/>
     <w:lsdException w:name="Balloon Text" w:semiHidden="1" w:unhideWhenUsed="1"/>
     <w:lsdException w:name="Table Grid" w:uiPriority="59"/>
     <w:lsdException w:name="Table Theme" w:semiHidden="1" w:unhideWhenUsed="1"/>

</xml_diff>